<commit_message>
citation phd tki update
</commit_message>
<xml_diff>
--- a/docs/cv_en.docx
+++ b/docs/cv_en.docx
@@ -708,6 +708,30 @@
         <w:t xml:space="preserve">2019 -</w:t>
       </w:r>
     </w:p>
+    <w:p>
+      <w:pPr>
+        <w:pStyle w:val="FirstParagraph"/>
+      </w:pPr>
+      <w:r>
+        <w:rPr>
+          <w:b/>
+          <w:bCs/>
+        </w:rPr>
+        <w:t xml:space="preserve">Research fellow – HUN-REN Office for Supported Research Groups, Budapest</w:t>
+      </w:r>
+    </w:p>
+    <w:p>
+      <w:pPr>
+        <w:pStyle w:val="Compact"/>
+        <w:numPr>
+          <w:ilvl w:val="0"/>
+          <w:numId w:val="1005"/>
+        </w:numPr>
+      </w:pPr>
+      <w:r>
+        <w:t xml:space="preserve">2025 -</w:t>
+      </w:r>
+    </w:p>
     <w:bookmarkEnd w:id="59"/>
     <w:bookmarkStart w:id="60" w:name="formerly"/>
     <w:p>
@@ -735,7 +759,7 @@
         <w:pStyle w:val="Compact"/>
         <w:numPr>
           <w:ilvl w:val="0"/>
-          <w:numId w:val="1005"/>
+          <w:numId w:val="1006"/>
         </w:numPr>
       </w:pPr>
       <w:r>
@@ -758,7 +782,7 @@
         <w:pStyle w:val="Compact"/>
         <w:numPr>
           <w:ilvl w:val="0"/>
-          <w:numId w:val="1006"/>
+          <w:numId w:val="1007"/>
         </w:numPr>
       </w:pPr>
       <w:r>
@@ -777,7 +801,7 @@
         <w:pStyle w:val="Compact"/>
         <w:numPr>
           <w:ilvl w:val="0"/>
-          <w:numId w:val="1006"/>
+          <w:numId w:val="1007"/>
         </w:numPr>
       </w:pPr>
       <w:r>
@@ -796,7 +820,7 @@
         <w:pStyle w:val="Compact"/>
         <w:numPr>
           <w:ilvl w:val="0"/>
-          <w:numId w:val="1006"/>
+          <w:numId w:val="1007"/>
         </w:numPr>
       </w:pPr>
       <w:r>
@@ -834,7 +858,7 @@
         <w:pStyle w:val="Compact"/>
         <w:numPr>
           <w:ilvl w:val="0"/>
-          <w:numId w:val="1007"/>
+          <w:numId w:val="1008"/>
         </w:numPr>
       </w:pPr>
       <w:r>
@@ -846,7 +870,7 @@
         <w:pStyle w:val="Compact"/>
         <w:numPr>
           <w:ilvl w:val="0"/>
-          <w:numId w:val="1007"/>
+          <w:numId w:val="1008"/>
         </w:numPr>
       </w:pPr>
       <w:r>
@@ -858,7 +882,7 @@
         <w:pStyle w:val="Compact"/>
         <w:numPr>
           <w:ilvl w:val="0"/>
-          <w:numId w:val="1007"/>
+          <w:numId w:val="1008"/>
         </w:numPr>
       </w:pPr>
       <w:r>
@@ -870,7 +894,7 @@
         <w:pStyle w:val="Compact"/>
         <w:numPr>
           <w:ilvl w:val="0"/>
-          <w:numId w:val="1007"/>
+          <w:numId w:val="1008"/>
         </w:numPr>
       </w:pPr>
       <w:r>
@@ -904,7 +928,7 @@
         <w:pStyle w:val="Compact"/>
         <w:numPr>
           <w:ilvl w:val="0"/>
-          <w:numId w:val="1008"/>
+          <w:numId w:val="1009"/>
         </w:numPr>
       </w:pPr>
       <w:r>
@@ -962,7 +986,7 @@
         <w:pStyle w:val="Compact"/>
         <w:numPr>
           <w:ilvl w:val="0"/>
-          <w:numId w:val="1008"/>
+          <w:numId w:val="1009"/>
         </w:numPr>
       </w:pPr>
       <w:r>
@@ -1007,7 +1031,7 @@
         <w:pStyle w:val="Compact"/>
         <w:numPr>
           <w:ilvl w:val="0"/>
-          <w:numId w:val="1008"/>
+          <w:numId w:val="1009"/>
         </w:numPr>
       </w:pPr>
       <w:r>
@@ -1088,7 +1112,7 @@
         <w:pStyle w:val="Compact"/>
         <w:numPr>
           <w:ilvl w:val="0"/>
-          <w:numId w:val="1008"/>
+          <w:numId w:val="1009"/>
         </w:numPr>
       </w:pPr>
       <w:r>
@@ -1133,7 +1157,7 @@
         <w:pStyle w:val="Compact"/>
         <w:numPr>
           <w:ilvl w:val="0"/>
-          <w:numId w:val="1008"/>
+          <w:numId w:val="1009"/>
         </w:numPr>
       </w:pPr>
       <w:r>
@@ -1197,7 +1221,7 @@
         <w:pStyle w:val="Compact"/>
         <w:numPr>
           <w:ilvl w:val="0"/>
-          <w:numId w:val="1009"/>
+          <w:numId w:val="1010"/>
         </w:numPr>
       </w:pPr>
       <w:hyperlink r:id="rId68">
@@ -1220,7 +1244,7 @@
         <w:pStyle w:val="Compact"/>
         <w:numPr>
           <w:ilvl w:val="0"/>
-          <w:numId w:val="1009"/>
+          <w:numId w:val="1010"/>
         </w:numPr>
       </w:pPr>
       <w:hyperlink r:id="rId69">
@@ -1257,7 +1281,7 @@
         <w:pStyle w:val="Compact"/>
         <w:numPr>
           <w:ilvl w:val="0"/>
-          <w:numId w:val="1009"/>
+          <w:numId w:val="1010"/>
         </w:numPr>
       </w:pPr>
       <w:r>
@@ -1269,7 +1293,7 @@
         <w:pStyle w:val="Compact"/>
         <w:numPr>
           <w:ilvl w:val="0"/>
-          <w:numId w:val="1009"/>
+          <w:numId w:val="1010"/>
         </w:numPr>
       </w:pPr>
       <w:hyperlink r:id="rId70">
@@ -1302,7 +1326,7 @@
         <w:pStyle w:val="Compact"/>
         <w:numPr>
           <w:ilvl w:val="0"/>
-          <w:numId w:val="1010"/>
+          <w:numId w:val="1011"/>
         </w:numPr>
       </w:pPr>
       <w:r>
@@ -1314,7 +1338,7 @@
         <w:pStyle w:val="Compact"/>
         <w:numPr>
           <w:ilvl w:val="0"/>
-          <w:numId w:val="1010"/>
+          <w:numId w:val="1011"/>
         </w:numPr>
       </w:pPr>
       <w:r>
@@ -1326,7 +1350,7 @@
         <w:pStyle w:val="Compact"/>
         <w:numPr>
           <w:ilvl w:val="0"/>
-          <w:numId w:val="1010"/>
+          <w:numId w:val="1011"/>
         </w:numPr>
       </w:pPr>
       <w:r>
@@ -1338,7 +1362,7 @@
         <w:pStyle w:val="Compact"/>
         <w:numPr>
           <w:ilvl w:val="0"/>
-          <w:numId w:val="1010"/>
+          <w:numId w:val="1011"/>
         </w:numPr>
       </w:pPr>
       <w:r>
@@ -1350,7 +1374,7 @@
         <w:pStyle w:val="Compact"/>
         <w:numPr>
           <w:ilvl w:val="0"/>
-          <w:numId w:val="1010"/>
+          <w:numId w:val="1011"/>
         </w:numPr>
       </w:pPr>
       <w:r>
@@ -1362,7 +1386,7 @@
         <w:pStyle w:val="Compact"/>
         <w:numPr>
           <w:ilvl w:val="0"/>
-          <w:numId w:val="1010"/>
+          <w:numId w:val="1011"/>
         </w:numPr>
       </w:pPr>
       <w:r>
@@ -1384,7 +1408,7 @@
         <w:pStyle w:val="Compact"/>
         <w:numPr>
           <w:ilvl w:val="0"/>
-          <w:numId w:val="1011"/>
+          <w:numId w:val="1012"/>
         </w:numPr>
       </w:pPr>
       <w:r>
@@ -1407,7 +1431,7 @@
         <w:pStyle w:val="Compact"/>
         <w:numPr>
           <w:ilvl w:val="0"/>
-          <w:numId w:val="1012"/>
+          <w:numId w:val="1013"/>
         </w:numPr>
       </w:pPr>
       <w:hyperlink r:id="rId75">
@@ -1424,7 +1448,7 @@
         <w:pStyle w:val="Compact"/>
         <w:numPr>
           <w:ilvl w:val="0"/>
-          <w:numId w:val="1012"/>
+          <w:numId w:val="1013"/>
         </w:numPr>
       </w:pPr>
       <w:r>
@@ -1435,15 +1459,15 @@
         <w:t xml:space="preserve">At present</w:t>
       </w:r>
       <w:r>
-        <w:t xml:space="preserve">: Co-supervising 3 PhD students, supervising 2 Master, 2 Bachelor, and 3 Scientific Student Association students</w:t>
-      </w:r>
-    </w:p>
-    <w:p>
-      <w:pPr>
-        <w:pStyle w:val="Compact"/>
-        <w:numPr>
-          <w:ilvl w:val="0"/>
-          <w:numId w:val="1012"/>
+        <w:t xml:space="preserve">: Co-supervising 2 PhD students, supervising 2 Master, 2 Bachelor, and 3 Scientific Student Association students</w:t>
+      </w:r>
+    </w:p>
+    <w:p>
+      <w:pPr>
+        <w:pStyle w:val="Compact"/>
+        <w:numPr>
+          <w:ilvl w:val="0"/>
+          <w:numId w:val="1013"/>
         </w:numPr>
       </w:pPr>
       <w:r>
@@ -1454,15 +1478,15 @@
         <w:t xml:space="preserve">Graduated students</w:t>
       </w:r>
       <w:r>
-        <w:t xml:space="preserve">: 3 co-supervised PhD, 6 Master, 12 Bachelor, and 6 Scientific Student Association students</w:t>
-      </w:r>
-    </w:p>
-    <w:p>
-      <w:pPr>
-        <w:pStyle w:val="Compact"/>
-        <w:numPr>
-          <w:ilvl w:val="0"/>
-          <w:numId w:val="1012"/>
+        <w:t xml:space="preserve">: 4 co-supervised PhD, 6 Master, 12 Bachelor, and 6 Scientific Student Association students</w:t>
+      </w:r>
+    </w:p>
+    <w:p>
+      <w:pPr>
+        <w:pStyle w:val="Compact"/>
+        <w:numPr>
+          <w:ilvl w:val="0"/>
+          <w:numId w:val="1013"/>
         </w:numPr>
       </w:pPr>
       <w:r>
@@ -1513,7 +1537,7 @@
         <w:pStyle w:val="Compact"/>
         <w:numPr>
           <w:ilvl w:val="0"/>
-          <w:numId w:val="1013"/>
+          <w:numId w:val="1014"/>
         </w:numPr>
       </w:pPr>
       <w:r>
@@ -1532,7 +1556,7 @@
         <w:pStyle w:val="Compact"/>
         <w:numPr>
           <w:ilvl w:val="0"/>
-          <w:numId w:val="1013"/>
+          <w:numId w:val="1014"/>
         </w:numPr>
       </w:pPr>
       <w:hyperlink r:id="rId77">
@@ -1564,7 +1588,7 @@
         <w:pStyle w:val="Compact"/>
         <w:numPr>
           <w:ilvl w:val="0"/>
-          <w:numId w:val="1014"/>
+          <w:numId w:val="1015"/>
         </w:numPr>
       </w:pPr>
       <w:r>
@@ -1583,7 +1607,7 @@
         <w:pStyle w:val="Compact"/>
         <w:numPr>
           <w:ilvl w:val="0"/>
-          <w:numId w:val="1014"/>
+          <w:numId w:val="1015"/>
         </w:numPr>
       </w:pPr>
       <w:r>
@@ -1602,7 +1626,7 @@
         <w:pStyle w:val="Compact"/>
         <w:numPr>
           <w:ilvl w:val="0"/>
-          <w:numId w:val="1014"/>
+          <w:numId w:val="1015"/>
         </w:numPr>
       </w:pPr>
       <w:r>
@@ -1621,7 +1645,7 @@
         <w:pStyle w:val="Compact"/>
         <w:numPr>
           <w:ilvl w:val="0"/>
-          <w:numId w:val="1014"/>
+          <w:numId w:val="1015"/>
         </w:numPr>
       </w:pPr>
       <w:r>
@@ -1640,7 +1664,7 @@
         <w:pStyle w:val="Compact"/>
         <w:numPr>
           <w:ilvl w:val="0"/>
-          <w:numId w:val="1014"/>
+          <w:numId w:val="1015"/>
         </w:numPr>
       </w:pPr>
       <w:r>
@@ -1659,7 +1683,7 @@
         <w:pStyle w:val="Compact"/>
         <w:numPr>
           <w:ilvl w:val="0"/>
-          <w:numId w:val="1014"/>
+          <w:numId w:val="1015"/>
         </w:numPr>
       </w:pPr>
       <w:r>
@@ -1689,7 +1713,7 @@
         <w:pStyle w:val="Compact"/>
         <w:numPr>
           <w:ilvl w:val="0"/>
-          <w:numId w:val="1015"/>
+          <w:numId w:val="1016"/>
         </w:numPr>
       </w:pPr>
       <w:hyperlink r:id="rId81">
@@ -1722,7 +1746,7 @@
         <w:pStyle w:val="Compact"/>
         <w:numPr>
           <w:ilvl w:val="0"/>
-          <w:numId w:val="1015"/>
+          <w:numId w:val="1016"/>
         </w:numPr>
       </w:pPr>
       <w:r>
@@ -1744,7 +1768,7 @@
         <w:pStyle w:val="Compact"/>
         <w:numPr>
           <w:ilvl w:val="0"/>
-          <w:numId w:val="1015"/>
+          <w:numId w:val="1016"/>
         </w:numPr>
       </w:pPr>
       <w:r>
@@ -1780,7 +1804,7 @@
         <w:pStyle w:val="Compact"/>
         <w:numPr>
           <w:ilvl w:val="0"/>
-          <w:numId w:val="1015"/>
+          <w:numId w:val="1016"/>
         </w:numPr>
       </w:pPr>
       <w:hyperlink r:id="rId83">
@@ -1803,7 +1827,7 @@
         <w:pStyle w:val="Compact"/>
         <w:numPr>
           <w:ilvl w:val="0"/>
-          <w:numId w:val="1015"/>
+          <w:numId w:val="1016"/>
         </w:numPr>
       </w:pPr>
       <w:r>
@@ -1825,7 +1849,7 @@
         <w:pStyle w:val="Compact"/>
         <w:numPr>
           <w:ilvl w:val="0"/>
-          <w:numId w:val="1016"/>
+          <w:numId w:val="1017"/>
         </w:numPr>
       </w:pPr>
       <w:r>
@@ -1837,7 +1861,7 @@
         <w:pStyle w:val="Compact"/>
         <w:numPr>
           <w:ilvl w:val="0"/>
-          <w:numId w:val="1016"/>
+          <w:numId w:val="1017"/>
         </w:numPr>
       </w:pPr>
       <w:r>
@@ -1849,7 +1873,7 @@
         <w:pStyle w:val="Compact"/>
         <w:numPr>
           <w:ilvl w:val="0"/>
-          <w:numId w:val="1016"/>
+          <w:numId w:val="1017"/>
         </w:numPr>
       </w:pPr>
       <w:r>
@@ -1871,7 +1895,7 @@
         <w:pStyle w:val="Compact"/>
         <w:numPr>
           <w:ilvl w:val="0"/>
-          <w:numId w:val="1017"/>
+          <w:numId w:val="1018"/>
         </w:numPr>
       </w:pPr>
       <w:r>
@@ -1883,7 +1907,7 @@
         <w:pStyle w:val="Compact"/>
         <w:numPr>
           <w:ilvl w:val="0"/>
-          <w:numId w:val="1017"/>
+          <w:numId w:val="1018"/>
         </w:numPr>
       </w:pPr>
       <w:r>
@@ -1895,7 +1919,7 @@
         <w:pStyle w:val="Compact"/>
         <w:numPr>
           <w:ilvl w:val="0"/>
-          <w:numId w:val="1017"/>
+          <w:numId w:val="1018"/>
         </w:numPr>
       </w:pPr>
       <w:r>
@@ -1907,7 +1931,7 @@
         <w:pStyle w:val="Compact"/>
         <w:numPr>
           <w:ilvl w:val="0"/>
-          <w:numId w:val="1017"/>
+          <w:numId w:val="1018"/>
         </w:numPr>
       </w:pPr>
       <w:r>
@@ -1919,7 +1943,7 @@
         <w:pStyle w:val="Compact"/>
         <w:numPr>
           <w:ilvl w:val="0"/>
-          <w:numId w:val="1017"/>
+          <w:numId w:val="1018"/>
         </w:numPr>
       </w:pPr>
       <w:r>
@@ -1931,7 +1955,7 @@
         <w:pStyle w:val="Compact"/>
         <w:numPr>
           <w:ilvl w:val="0"/>
-          <w:numId w:val="1017"/>
+          <w:numId w:val="1018"/>
         </w:numPr>
       </w:pPr>
       <w:r>
@@ -1943,7 +1967,7 @@
         <w:pStyle w:val="Compact"/>
         <w:numPr>
           <w:ilvl w:val="0"/>
-          <w:numId w:val="1017"/>
+          <w:numId w:val="1018"/>
         </w:numPr>
       </w:pPr>
       <w:r>
@@ -1955,7 +1979,7 @@
         <w:pStyle w:val="Compact"/>
         <w:numPr>
           <w:ilvl w:val="0"/>
-          <w:numId w:val="1017"/>
+          <w:numId w:val="1018"/>
         </w:numPr>
       </w:pPr>
       <w:r>
@@ -1967,7 +1991,7 @@
         <w:pStyle w:val="Compact"/>
         <w:numPr>
           <w:ilvl w:val="0"/>
-          <w:numId w:val="1017"/>
+          <w:numId w:val="1018"/>
         </w:numPr>
       </w:pPr>
       <w:r>
@@ -1989,7 +2013,7 @@
         <w:pStyle w:val="Compact"/>
         <w:numPr>
           <w:ilvl w:val="0"/>
-          <w:numId w:val="1018"/>
+          <w:numId w:val="1019"/>
         </w:numPr>
       </w:pPr>
       <w:r>
@@ -2001,7 +2025,7 @@
         <w:pStyle w:val="Compact"/>
         <w:numPr>
           <w:ilvl w:val="0"/>
-          <w:numId w:val="1018"/>
+          <w:numId w:val="1019"/>
         </w:numPr>
       </w:pPr>
       <w:r>
@@ -2023,7 +2047,7 @@
         <w:pStyle w:val="Compact"/>
         <w:numPr>
           <w:ilvl w:val="0"/>
-          <w:numId w:val="1018"/>
+          <w:numId w:val="1019"/>
         </w:numPr>
       </w:pPr>
       <w:r>
@@ -2055,7 +2079,7 @@
         <w:pStyle w:val="Compact"/>
         <w:numPr>
           <w:ilvl w:val="0"/>
-          <w:numId w:val="1019"/>
+          <w:numId w:val="1020"/>
         </w:numPr>
       </w:pPr>
       <w:hyperlink r:id="rId88">
@@ -2072,7 +2096,7 @@
         <w:pStyle w:val="Compact"/>
         <w:numPr>
           <w:ilvl w:val="0"/>
-          <w:numId w:val="1019"/>
+          <w:numId w:val="1020"/>
         </w:numPr>
       </w:pPr>
       <w:r>
@@ -2228,7 +2252,7 @@
         <w:pStyle w:val="Compact"/>
         <w:numPr>
           <w:ilvl w:val="0"/>
-          <w:numId w:val="1019"/>
+          <w:numId w:val="1020"/>
         </w:numPr>
       </w:pPr>
       <w:r>
@@ -2240,7 +2264,7 @@
         <w:pStyle w:val="Compact"/>
         <w:numPr>
           <w:ilvl w:val="0"/>
-          <w:numId w:val="1019"/>
+          <w:numId w:val="1020"/>
         </w:numPr>
       </w:pPr>
       <w:r>
@@ -2276,7 +2300,7 @@
         <w:pStyle w:val="Compact"/>
         <w:numPr>
           <w:ilvl w:val="0"/>
-          <w:numId w:val="1020"/>
+          <w:numId w:val="1021"/>
         </w:numPr>
       </w:pPr>
       <w:r>
@@ -2301,7 +2325,7 @@
         <w:pStyle w:val="Compact"/>
         <w:numPr>
           <w:ilvl w:val="0"/>
-          <w:numId w:val="1020"/>
+          <w:numId w:val="1021"/>
         </w:numPr>
       </w:pPr>
       <w:r>
@@ -2313,7 +2337,7 @@
         <w:pStyle w:val="Compact"/>
         <w:numPr>
           <w:ilvl w:val="0"/>
-          <w:numId w:val="1020"/>
+          <w:numId w:val="1021"/>
         </w:numPr>
       </w:pPr>
       <w:r>
@@ -2334,7 +2358,7 @@
         <w:pStyle w:val="Compact"/>
         <w:numPr>
           <w:ilvl w:val="0"/>
-          <w:numId w:val="1020"/>
+          <w:numId w:val="1021"/>
         </w:numPr>
       </w:pPr>
       <w:r>
@@ -2365,7 +2389,7 @@
         <w:pStyle w:val="Compact"/>
         <w:numPr>
           <w:ilvl w:val="0"/>
-          <w:numId w:val="1021"/>
+          <w:numId w:val="1022"/>
         </w:numPr>
       </w:pPr>
       <w:r>
@@ -2391,7 +2415,7 @@
         <w:pStyle w:val="Compact"/>
         <w:numPr>
           <w:ilvl w:val="0"/>
-          <w:numId w:val="1021"/>
+          <w:numId w:val="1022"/>
         </w:numPr>
       </w:pPr>
       <w:r>
@@ -2447,7 +2471,7 @@
         <w:pStyle w:val="Compact"/>
         <w:numPr>
           <w:ilvl w:val="0"/>
-          <w:numId w:val="1022"/>
+          <w:numId w:val="1023"/>
         </w:numPr>
       </w:pPr>
       <w:hyperlink r:id="rId99">
@@ -2547,7 +2571,7 @@
         <w:pStyle w:val="Compact"/>
         <w:numPr>
           <w:ilvl w:val="0"/>
-          <w:numId w:val="1022"/>
+          <w:numId w:val="1023"/>
         </w:numPr>
       </w:pPr>
       <w:r>
@@ -2604,7 +2628,7 @@
         <w:pStyle w:val="Compact"/>
         <w:numPr>
           <w:ilvl w:val="0"/>
-          <w:numId w:val="1022"/>
+          <w:numId w:val="1023"/>
         </w:numPr>
       </w:pPr>
       <w:r>
@@ -2626,7 +2650,7 @@
         <w:pStyle w:val="Compact"/>
         <w:numPr>
           <w:ilvl w:val="0"/>
-          <w:numId w:val="1022"/>
+          <w:numId w:val="1023"/>
         </w:numPr>
       </w:pPr>
       <w:r>
@@ -2648,7 +2672,7 @@
         <w:pStyle w:val="Compact"/>
         <w:numPr>
           <w:ilvl w:val="0"/>
-          <w:numId w:val="1022"/>
+          <w:numId w:val="1023"/>
         </w:numPr>
       </w:pPr>
       <w:r>
@@ -2670,7 +2694,7 @@
         <w:pStyle w:val="Compact"/>
         <w:numPr>
           <w:ilvl w:val="0"/>
-          <w:numId w:val="1022"/>
+          <w:numId w:val="1023"/>
         </w:numPr>
       </w:pPr>
       <w:r>
@@ -2684,15 +2708,15 @@
           <w:b/>
           <w:bCs/>
         </w:rPr>
-        <w:t xml:space="preserve">600</w:t>
-      </w:r>
-    </w:p>
-    <w:p>
-      <w:pPr>
-        <w:pStyle w:val="Compact"/>
-        <w:numPr>
-          <w:ilvl w:val="0"/>
-          <w:numId w:val="1022"/>
+        <w:t xml:space="preserve">613</w:t>
+      </w:r>
+    </w:p>
+    <w:p>
+      <w:pPr>
+        <w:pStyle w:val="Compact"/>
+        <w:numPr>
+          <w:ilvl w:val="0"/>
+          <w:numId w:val="1023"/>
         </w:numPr>
       </w:pPr>
       <w:r>
@@ -2706,7 +2730,7 @@
           <w:b/>
           <w:bCs/>
         </w:rPr>
-        <w:t xml:space="preserve">16</w:t>
+        <w:t xml:space="preserve">15</w:t>
       </w:r>
     </w:p>
     <w:bookmarkStart w:id="102" w:name="preprints"/>
@@ -2723,7 +2747,7 @@
         <w:pStyle w:val="Compact"/>
         <w:numPr>
           <w:ilvl w:val="0"/>
-          <w:numId w:val="1023"/>
+          <w:numId w:val="1024"/>
         </w:numPr>
       </w:pPr>
       <w:r>
@@ -2770,7 +2794,7 @@
       <w:pPr>
         <w:numPr>
           <w:ilvl w:val="0"/>
-          <w:numId w:val="1024"/>
+          <w:numId w:val="1025"/>
         </w:numPr>
       </w:pPr>
       <w:r>
@@ -2848,14 +2872,14 @@
           <w:b/>
           <w:bCs/>
         </w:rPr>
-        <w:t xml:space="preserve">D1, IF: 20.5, IC: 5</w:t>
-      </w:r>
-    </w:p>
-    <w:p>
-      <w:pPr>
-        <w:numPr>
-          <w:ilvl w:val="0"/>
-          <w:numId w:val="1024"/>
+        <w:t xml:space="preserve">D1, IF: 20.5, IC: 7</w:t>
+      </w:r>
+    </w:p>
+    <w:p>
+      <w:pPr>
+        <w:numPr>
+          <w:ilvl w:val="0"/>
+          <w:numId w:val="1025"/>
         </w:numPr>
       </w:pPr>
       <w:r>
@@ -2906,14 +2930,14 @@
           <w:b/>
           <w:bCs/>
         </w:rPr>
-        <w:t xml:space="preserve">D1, IF: 45.5, IC: 8</w:t>
-      </w:r>
-    </w:p>
-    <w:p>
-      <w:pPr>
-        <w:numPr>
-          <w:ilvl w:val="0"/>
-          <w:numId w:val="1024"/>
+        <w:t xml:space="preserve">D1, IF: 45.5, IC: 10</w:t>
+      </w:r>
+    </w:p>
+    <w:p>
+      <w:pPr>
+        <w:numPr>
+          <w:ilvl w:val="0"/>
+          <w:numId w:val="1025"/>
         </w:numPr>
       </w:pPr>
       <w:r>
@@ -2974,7 +2998,7 @@
       <w:pPr>
         <w:numPr>
           <w:ilvl w:val="0"/>
-          <w:numId w:val="1024"/>
+          <w:numId w:val="1025"/>
         </w:numPr>
       </w:pPr>
       <w:r>
@@ -3032,7 +3056,7 @@
       <w:pPr>
         <w:numPr>
           <w:ilvl w:val="0"/>
-          <w:numId w:val="1024"/>
+          <w:numId w:val="1025"/>
         </w:numPr>
       </w:pPr>
       <w:r>
@@ -3090,7 +3114,7 @@
       <w:pPr>
         <w:numPr>
           <w:ilvl w:val="0"/>
-          <w:numId w:val="1024"/>
+          <w:numId w:val="1025"/>
         </w:numPr>
       </w:pPr>
       <w:r>
@@ -3161,14 +3185,14 @@
           <w:b/>
           <w:bCs/>
         </w:rPr>
-        <w:t xml:space="preserve">D1, IF: 14.7, IC: 15</w:t>
-      </w:r>
-    </w:p>
-    <w:p>
-      <w:pPr>
-        <w:numPr>
-          <w:ilvl w:val="0"/>
-          <w:numId w:val="1024"/>
+        <w:t xml:space="preserve">D1, IF: 14.7, IC: 18</w:t>
+      </w:r>
+    </w:p>
+    <w:p>
+      <w:pPr>
+        <w:numPr>
+          <w:ilvl w:val="0"/>
+          <w:numId w:val="1025"/>
         </w:numPr>
       </w:pPr>
       <w:r>
@@ -3220,7 +3244,7 @@
       <w:pPr>
         <w:numPr>
           <w:ilvl w:val="0"/>
-          <w:numId w:val="1024"/>
+          <w:numId w:val="1025"/>
         </w:numPr>
       </w:pPr>
       <w:r>
@@ -3271,14 +3295,14 @@
           <w:b/>
           <w:bCs/>
         </w:rPr>
-        <w:t xml:space="preserve">D1, IF: 14.9, IC: 26</w:t>
-      </w:r>
-    </w:p>
-    <w:p>
-      <w:pPr>
-        <w:numPr>
-          <w:ilvl w:val="0"/>
-          <w:numId w:val="1024"/>
+        <w:t xml:space="preserve">D1, IF: 14.9, IC: 27</w:t>
+      </w:r>
+    </w:p>
+    <w:p>
+      <w:pPr>
+        <w:numPr>
+          <w:ilvl w:val="0"/>
+          <w:numId w:val="1025"/>
         </w:numPr>
       </w:pPr>
       <w:r>
@@ -3332,7 +3356,7 @@
           <w:b/>
           <w:bCs/>
         </w:rPr>
-        <w:t xml:space="preserve">D1, IF: 5.8, IC: 73</w:t>
+        <w:t xml:space="preserve">D1, IF: 5.8, IC: 76</w:t>
       </w:r>
       <w:r>
         <w:rPr>
@@ -3391,7 +3415,7 @@
       <w:pPr>
         <w:numPr>
           <w:ilvl w:val="0"/>
-          <w:numId w:val="1024"/>
+          <w:numId w:val="1025"/>
         </w:numPr>
       </w:pPr>
       <w:r>
@@ -3449,7 +3473,7 @@
       <w:pPr>
         <w:numPr>
           <w:ilvl w:val="0"/>
-          <w:numId w:val="1024"/>
+          <w:numId w:val="1025"/>
         </w:numPr>
       </w:pPr>
       <w:r>
@@ -3507,7 +3531,7 @@
       <w:pPr>
         <w:numPr>
           <w:ilvl w:val="0"/>
-          <w:numId w:val="1024"/>
+          <w:numId w:val="1025"/>
         </w:numPr>
       </w:pPr>
       <w:r>
@@ -3558,7 +3582,7 @@
           <w:b/>
           <w:bCs/>
         </w:rPr>
-        <w:t xml:space="preserve">D1, IF: 15.54, IC: 79 Craig MacLean recommended it in</w:t>
+        <w:t xml:space="preserve">D1, IF: 15.54, IC: 80 Craig MacLean recommended it in</w:t>
       </w:r>
       <w:r>
         <w:rPr>
@@ -3620,7 +3644,7 @@
       <w:pPr>
         <w:numPr>
           <w:ilvl w:val="0"/>
-          <w:numId w:val="1024"/>
+          <w:numId w:val="1025"/>
         </w:numPr>
       </w:pPr>
       <w:r>
@@ -3678,7 +3702,7 @@
       <w:pPr>
         <w:numPr>
           <w:ilvl w:val="0"/>
-          <w:numId w:val="1024"/>
+          <w:numId w:val="1025"/>
         </w:numPr>
       </w:pPr>
       <w:r>
@@ -3736,7 +3760,7 @@
       <w:pPr>
         <w:numPr>
           <w:ilvl w:val="0"/>
-          <w:numId w:val="1024"/>
+          <w:numId w:val="1025"/>
         </w:numPr>
       </w:pPr>
       <w:r>
@@ -3794,7 +3818,7 @@
       <w:pPr>
         <w:numPr>
           <w:ilvl w:val="0"/>
-          <w:numId w:val="1024"/>
+          <w:numId w:val="1025"/>
         </w:numPr>
       </w:pPr>
       <w:r>
@@ -3852,7 +3876,7 @@
       <w:pPr>
         <w:numPr>
           <w:ilvl w:val="0"/>
-          <w:numId w:val="1024"/>
+          <w:numId w:val="1025"/>
         </w:numPr>
       </w:pPr>
       <w:r>
@@ -3929,14 +3953,14 @@
           <w:b/>
           <w:bCs/>
         </w:rPr>
-        <w:t xml:space="preserve">Q1, IF: 3.81, IC: 28</w:t>
-      </w:r>
-    </w:p>
-    <w:p>
-      <w:pPr>
-        <w:numPr>
-          <w:ilvl w:val="0"/>
-          <w:numId w:val="1024"/>
+        <w:t xml:space="preserve">Q1, IF: 3.81, IC: 29</w:t>
+      </w:r>
+    </w:p>
+    <w:p>
+      <w:pPr>
+        <w:numPr>
+          <w:ilvl w:val="0"/>
+          <w:numId w:val="1025"/>
         </w:numPr>
       </w:pPr>
       <w:r>
@@ -3994,7 +4018,7 @@
       <w:pPr>
         <w:numPr>
           <w:ilvl w:val="0"/>
-          <w:numId w:val="1024"/>
+          <w:numId w:val="1025"/>
         </w:numPr>
       </w:pPr>
       <w:r>
@@ -4060,7 +4084,7 @@
       <w:pPr>
         <w:numPr>
           <w:ilvl w:val="0"/>
-          <w:numId w:val="1024"/>
+          <w:numId w:val="1025"/>
         </w:numPr>
       </w:pPr>
       <w:r>
@@ -4115,7 +4139,7 @@
       <w:pPr>
         <w:numPr>
           <w:ilvl w:val="0"/>
-          <w:numId w:val="1024"/>
+          <w:numId w:val="1025"/>
         </w:numPr>
       </w:pPr>
       <w:r>
@@ -4173,7 +4197,7 @@
       <w:pPr>
         <w:numPr>
           <w:ilvl w:val="0"/>
-          <w:numId w:val="1024"/>
+          <w:numId w:val="1025"/>
         </w:numPr>
       </w:pPr>
       <w:r>
@@ -4231,7 +4255,7 @@
       <w:pPr>
         <w:numPr>
           <w:ilvl w:val="0"/>
-          <w:numId w:val="1024"/>
+          <w:numId w:val="1025"/>
         </w:numPr>
       </w:pPr>
       <w:r>
@@ -4283,7 +4307,7 @@
       <w:pPr>
         <w:numPr>
           <w:ilvl w:val="0"/>
-          <w:numId w:val="1024"/>
+          <w:numId w:val="1025"/>
         </w:numPr>
       </w:pPr>
       <w:r>
@@ -4370,7 +4394,7 @@
       <w:pPr>
         <w:numPr>
           <w:ilvl w:val="0"/>
-          <w:numId w:val="1024"/>
+          <w:numId w:val="1025"/>
         </w:numPr>
       </w:pPr>
       <w:r>
@@ -4480,7 +4504,7 @@
       <w:pPr>
         <w:numPr>
           <w:ilvl w:val="0"/>
-          <w:numId w:val="1024"/>
+          <w:numId w:val="1025"/>
         </w:numPr>
       </w:pPr>
       <w:r>
@@ -4538,7 +4562,7 @@
       <w:pPr>
         <w:numPr>
           <w:ilvl w:val="0"/>
-          <w:numId w:val="1024"/>
+          <w:numId w:val="1025"/>
         </w:numPr>
       </w:pPr>
       <w:r>
@@ -4602,7 +4626,7 @@
         <w:pStyle w:val="Compact"/>
         <w:numPr>
           <w:ilvl w:val="0"/>
-          <w:numId w:val="1025"/>
+          <w:numId w:val="1026"/>
         </w:numPr>
       </w:pPr>
       <w:r>
@@ -4624,7 +4648,7 @@
         <w:pStyle w:val="Compact"/>
         <w:numPr>
           <w:ilvl w:val="0"/>
-          <w:numId w:val="1025"/>
+          <w:numId w:val="1026"/>
         </w:numPr>
       </w:pPr>
       <w:r>
@@ -4646,7 +4670,7 @@
         <w:pStyle w:val="Compact"/>
         <w:numPr>
           <w:ilvl w:val="0"/>
-          <w:numId w:val="1025"/>
+          <w:numId w:val="1026"/>
         </w:numPr>
       </w:pPr>
       <w:r>
@@ -4668,7 +4692,7 @@
         <w:pStyle w:val="Compact"/>
         <w:numPr>
           <w:ilvl w:val="0"/>
-          <w:numId w:val="1026"/>
+          <w:numId w:val="1027"/>
         </w:numPr>
       </w:pPr>
       <w:r>
@@ -4712,7 +4736,7 @@
         <w:pStyle w:val="Compact"/>
         <w:numPr>
           <w:ilvl w:val="0"/>
-          <w:numId w:val="1026"/>
+          <w:numId w:val="1027"/>
         </w:numPr>
       </w:pPr>
       <w:r>
@@ -4756,7 +4780,7 @@
         <w:pStyle w:val="Compact"/>
         <w:numPr>
           <w:ilvl w:val="0"/>
-          <w:numId w:val="1026"/>
+          <w:numId w:val="1027"/>
         </w:numPr>
       </w:pPr>
       <w:r>
@@ -4813,7 +4837,7 @@
         <w:pStyle w:val="Compact"/>
         <w:numPr>
           <w:ilvl w:val="0"/>
-          <w:numId w:val="1026"/>
+          <w:numId w:val="1027"/>
         </w:numPr>
       </w:pPr>
       <w:r>
@@ -4873,7 +4897,7 @@
         <w:pStyle w:val="Compact"/>
         <w:numPr>
           <w:ilvl w:val="0"/>
-          <w:numId w:val="1026"/>
+          <w:numId w:val="1027"/>
         </w:numPr>
       </w:pPr>
       <w:r>
@@ -4927,7 +4951,7 @@
         <w:pStyle w:val="Compact"/>
         <w:numPr>
           <w:ilvl w:val="0"/>
-          <w:numId w:val="1026"/>
+          <w:numId w:val="1027"/>
         </w:numPr>
       </w:pPr>
       <w:r>
@@ -4952,7 +4976,7 @@
         <w:pStyle w:val="Compact"/>
         <w:numPr>
           <w:ilvl w:val="0"/>
-          <w:numId w:val="1026"/>
+          <w:numId w:val="1027"/>
         </w:numPr>
       </w:pPr>
       <w:r>
@@ -4993,7 +5017,7 @@
         <w:pStyle w:val="Compact"/>
         <w:numPr>
           <w:ilvl w:val="0"/>
-          <w:numId w:val="1026"/>
+          <w:numId w:val="1027"/>
         </w:numPr>
       </w:pPr>
       <w:r>
@@ -5034,7 +5058,7 @@
         <w:pStyle w:val="Compact"/>
         <w:numPr>
           <w:ilvl w:val="0"/>
-          <w:numId w:val="1026"/>
+          <w:numId w:val="1027"/>
         </w:numPr>
       </w:pPr>
       <w:r>
@@ -5059,7 +5083,7 @@
         <w:pStyle w:val="Compact"/>
         <w:numPr>
           <w:ilvl w:val="0"/>
-          <w:numId w:val="1026"/>
+          <w:numId w:val="1027"/>
         </w:numPr>
       </w:pPr>
       <w:r>
@@ -5084,7 +5108,7 @@
         <w:pStyle w:val="Compact"/>
         <w:numPr>
           <w:ilvl w:val="0"/>
-          <w:numId w:val="1026"/>
+          <w:numId w:val="1027"/>
         </w:numPr>
       </w:pPr>
       <w:r>
@@ -5109,7 +5133,7 @@
         <w:pStyle w:val="Compact"/>
         <w:numPr>
           <w:ilvl w:val="0"/>
-          <w:numId w:val="1026"/>
+          <w:numId w:val="1027"/>
         </w:numPr>
       </w:pPr>
       <w:r>
@@ -5150,7 +5174,7 @@
         <w:pStyle w:val="Compact"/>
         <w:numPr>
           <w:ilvl w:val="0"/>
-          <w:numId w:val="1026"/>
+          <w:numId w:val="1027"/>
         </w:numPr>
       </w:pPr>
       <w:r>
@@ -5175,7 +5199,7 @@
         <w:pStyle w:val="Compact"/>
         <w:numPr>
           <w:ilvl w:val="0"/>
-          <w:numId w:val="1026"/>
+          <w:numId w:val="1027"/>
         </w:numPr>
       </w:pPr>
       <w:r>
@@ -5200,7 +5224,7 @@
         <w:pStyle w:val="Compact"/>
         <w:numPr>
           <w:ilvl w:val="0"/>
-          <w:numId w:val="1026"/>
+          <w:numId w:val="1027"/>
         </w:numPr>
       </w:pPr>
       <w:r>
@@ -5241,7 +5265,7 @@
         <w:pStyle w:val="Compact"/>
         <w:numPr>
           <w:ilvl w:val="0"/>
-          <w:numId w:val="1026"/>
+          <w:numId w:val="1027"/>
         </w:numPr>
       </w:pPr>
       <w:r>
@@ -5276,7 +5300,7 @@
         <w:pStyle w:val="Compact"/>
         <w:numPr>
           <w:ilvl w:val="0"/>
-          <w:numId w:val="1027"/>
+          <w:numId w:val="1028"/>
         </w:numPr>
       </w:pPr>
       <w:r>
@@ -5288,7 +5312,7 @@
         <w:pStyle w:val="Compact"/>
         <w:numPr>
           <w:ilvl w:val="0"/>
-          <w:numId w:val="1027"/>
+          <w:numId w:val="1028"/>
         </w:numPr>
       </w:pPr>
       <w:r>
@@ -5323,7 +5347,7 @@
         <w:pStyle w:val="Compact"/>
         <w:numPr>
           <w:ilvl w:val="0"/>
-          <w:numId w:val="1028"/>
+          <w:numId w:val="1029"/>
         </w:numPr>
       </w:pPr>
       <w:r>
@@ -5345,7 +5369,7 @@
         <w:pStyle w:val="Compact"/>
         <w:numPr>
           <w:ilvl w:val="0"/>
-          <w:numId w:val="1029"/>
+          <w:numId w:val="1030"/>
         </w:numPr>
       </w:pPr>
       <w:r>
@@ -5417,7 +5441,7 @@
         <w:pStyle w:val="Compact"/>
         <w:numPr>
           <w:ilvl w:val="0"/>
-          <w:numId w:val="1029"/>
+          <w:numId w:val="1030"/>
         </w:numPr>
       </w:pPr>
       <w:r>
@@ -5474,7 +5498,7 @@
         <w:pStyle w:val="Compact"/>
         <w:numPr>
           <w:ilvl w:val="0"/>
-          <w:numId w:val="1029"/>
+          <w:numId w:val="1030"/>
         </w:numPr>
       </w:pPr>
       <w:r>
@@ -5546,7 +5570,7 @@
         <w:pStyle w:val="Compact"/>
         <w:numPr>
           <w:ilvl w:val="0"/>
-          <w:numId w:val="1029"/>
+          <w:numId w:val="1030"/>
         </w:numPr>
       </w:pPr>
       <w:r>
@@ -5608,7 +5632,7 @@
         <w:pStyle w:val="Compact"/>
         <w:numPr>
           <w:ilvl w:val="0"/>
-          <w:numId w:val="1029"/>
+          <w:numId w:val="1030"/>
         </w:numPr>
       </w:pPr>
       <w:r>
@@ -5663,7 +5687,7 @@
         <w:pStyle w:val="Compact"/>
         <w:numPr>
           <w:ilvl w:val="0"/>
-          <w:numId w:val="1029"/>
+          <w:numId w:val="1030"/>
         </w:numPr>
       </w:pPr>
       <w:r>
@@ -5718,7 +5742,7 @@
         <w:pStyle w:val="Compact"/>
         <w:numPr>
           <w:ilvl w:val="0"/>
-          <w:numId w:val="1029"/>
+          <w:numId w:val="1030"/>
         </w:numPr>
       </w:pPr>
       <w:r>
@@ -5743,7 +5767,7 @@
         <w:pStyle w:val="Compact"/>
         <w:numPr>
           <w:ilvl w:val="0"/>
-          <w:numId w:val="1029"/>
+          <w:numId w:val="1030"/>
         </w:numPr>
       </w:pPr>
       <w:r>
@@ -5784,7 +5808,7 @@
         <w:pStyle w:val="Compact"/>
         <w:numPr>
           <w:ilvl w:val="0"/>
-          <w:numId w:val="1029"/>
+          <w:numId w:val="1030"/>
         </w:numPr>
       </w:pPr>
       <w:r>
@@ -6156,6 +6180,9 @@
     <w:abstractNumId w:val="991"/>
   </w:num>
   <w:num w:numId="1029">
+    <w:abstractNumId w:val="991"/>
+  </w:num>
+  <w:num w:numId="1030">
     <w:abstractNumId w:val="991"/>
   </w:num>
 </w:numbering>

</xml_diff>

<commit_message>
changes in the publication code
</commit_message>
<xml_diff>
--- a/docs/cv_en.docx
+++ b/docs/cv_en.docx
@@ -2698,7 +2698,7 @@
           <w:b/>
           <w:bCs/>
         </w:rPr>
-        <w:t xml:space="preserve">621</w:t>
+        <w:t xml:space="preserve">624</w:t>
       </w:r>
     </w:p>
     <w:p>
@@ -2914,13 +2914,10 @@
           <w:b/>
           <w:bCs/>
         </w:rPr>
-        <w:t xml:space="preserve">Ari E*</w:t>
-      </w:r>
-      <w:r>
-        <w:t xml:space="preserve"> </w:t>
-      </w:r>
-      <w:r>
-        <w:t xml:space="preserve">(2024)</w:t>
+        <w:t xml:space="preserve">Ari E</w:t>
+      </w:r>
+      <w:r>
+        <w:t xml:space="preserve">* (2024)</w:t>
       </w:r>
       <w:r>
         <w:t xml:space="preserve"> </w:t>
@@ -2975,10 +2972,10 @@
           <w:b/>
           <w:bCs/>
         </w:rPr>
-        <w:t xml:space="preserve">Ari E*</w:t>
-      </w:r>
-      <w:r>
-        <w:t xml:space="preserve">, Kiss V* &amp; Szécsényi-Nagy A* (2023)</w:t>
+        <w:t xml:space="preserve">Ari E</w:t>
+      </w:r>
+      <w:r>
+        <w:t xml:space="preserve">*, Kiss V* &amp; Szécsényi-Nagy A* (2023)</w:t>
       </w:r>
       <w:r>
         <w:t xml:space="preserve"> </w:t>
@@ -3046,7 +3043,7 @@
           <w:rPr>
             <w:rStyle w:val="Hyperlink"/>
           </w:rPr>
-          <w:t xml:space="preserve">Effects of bowel cleansing on the composition of the gut microbiome in inflammatory bowel disease patients and healthy controls.</w:t>
+          <w:t xml:space="preserve">[Effects of bowel cleansing on the composition of the gut microbiome in inflammatory bowel disease patients and healthy controls.](</w:t>
         </w:r>
       </w:hyperlink>
       <w:r>
@@ -3148,7 +3145,7 @@
           <w:b/>
           <w:bCs/>
         </w:rPr>
-        <w:t xml:space="preserve">D1, IF: 14.70, IC: 18</w:t>
+        <w:t xml:space="preserve">D1, IF: 14.70, IC: 19</w:t>
       </w:r>
     </w:p>
     <w:p>
@@ -3279,13 +3276,10 @@
           <w:b/>
           <w:bCs/>
         </w:rPr>
-        <w:t xml:space="preserve">Ari E*</w:t>
-      </w:r>
-      <w:r>
-        <w:t xml:space="preserve"> </w:t>
-      </w:r>
-      <w:r>
-        <w:t xml:space="preserve">(2022)</w:t>
+        <w:t xml:space="preserve">Ari E</w:t>
+      </w:r>
+      <w:r>
+        <w:t xml:space="preserve">* (2022)</w:t>
       </w:r>
       <w:r>
         <w:t xml:space="preserve"> </w:t>
@@ -3319,7 +3313,7 @@
           <w:b/>
           <w:bCs/>
         </w:rPr>
-        <w:t xml:space="preserve">D1, IF: 5.80, IC: 77</w:t>
+        <w:t xml:space="preserve">D1, IF: 5.80, IC: 78</w:t>
       </w:r>
       <w:r>
         <w:rPr>
@@ -3508,10 +3502,10 @@
           <w:b/>
           <w:bCs/>
         </w:rPr>
-        <w:t xml:space="preserve">Ari E*</w:t>
-      </w:r>
-      <w:r>
-        <w:t xml:space="preserve">, Számel M, Györkei Á, Jangir PK, Nagy I, Pál F, Fekete G, Tengölics R, Nyerges Á, Likó I, Bálint A, Molnár T, Bálint B, Vásárhelyi BM, Bustamante M, Papp B &amp; Pál C (2019)</w:t>
+        <w:t xml:space="preserve">Ari E</w:t>
+      </w:r>
+      <w:r>
+        <w:t xml:space="preserve">*, Számel M, Györkei Á, Jangir PK, Nagy I, Pál F, Fekete G, Tengölics R, Nyerges Á, Likó I, Bálint A, Molnár T, Bálint B, Vásárhelyi BM, Bustamante M, Papp B &amp; Pál C (2019)</w:t>
       </w:r>
       <w:r>
         <w:t xml:space="preserve"> </w:t>
@@ -3774,7 +3768,7 @@
           <w:b/>
           <w:bCs/>
         </w:rPr>
-        <w:t xml:space="preserve">D1, IF: 9.58, IC: 76</w:t>
+        <w:t xml:space="preserve">D1, IF: 9.58, IC: 77</w:t>
       </w:r>
     </w:p>
     <w:p>
@@ -4055,13 +4049,10 @@
           <w:b/>
           <w:bCs/>
         </w:rPr>
-        <w:t xml:space="preserve">Ari E*</w:t>
-      </w:r>
-      <w:r>
-        <w:t xml:space="preserve"> </w:t>
-      </w:r>
-      <w:r>
-        <w:t xml:space="preserve">&amp; Jakó É (2016)</w:t>
+        <w:t xml:space="preserve">Ari E</w:t>
+      </w:r>
+      <w:r>
+        <w:t xml:space="preserve">* &amp; Jakó É (2016)</w:t>
       </w:r>
       <w:r>
         <w:t xml:space="preserve"> </w:t>
@@ -4226,10 +4217,10 @@
           <w:b/>
           <w:bCs/>
         </w:rPr>
-        <w:t xml:space="preserve">Ari E*</w:t>
-      </w:r>
-      <w:r>
-        <w:t xml:space="preserve">, Ittzés P, Podani J, Le Thi QC &amp; Jakó É (2012)</w:t>
+        <w:t xml:space="preserve">Ari E</w:t>
+      </w:r>
+      <w:r>
+        <w:t xml:space="preserve">*, Ittzés P, Podani J, Le Thi QC &amp; Jakó É (2012)</w:t>
       </w:r>
       <w:r>
         <w:t xml:space="preserve"> </w:t>
@@ -4546,7 +4537,7 @@
           <w:rPr>
             <w:rStyle w:val="Hyperlink"/>
           </w:rPr>
-          <w:t xml:space="preserve">Phylogenetic tree reconstruction with a new discrete mathematical method</w:t>
+          <w:t xml:space="preserve">Phylogenetic tree reconstruction with a new discrete mathematical method.</w:t>
         </w:r>
       </w:hyperlink>
       <w:r>

</xml_diff>

<commit_message>
2023 new book chapter
</commit_message>
<xml_diff>
--- a/docs/cv_en.docx
+++ b/docs/cv_en.docx
@@ -2571,7 +2571,7 @@
       </w:r>
     </w:p>
     <w:bookmarkEnd w:id="97"/>
-    <w:bookmarkStart w:id="151" w:name="publications"/>
+    <w:bookmarkStart w:id="152" w:name="publications"/>
     <w:p>
       <w:pPr>
         <w:pStyle w:val="Heading1"/>
@@ -2699,7 +2699,7 @@
           <w:b/>
           <w:bCs/>
         </w:rPr>
-        <w:t xml:space="preserve">29</w:t>
+        <w:t xml:space="preserve">30</w:t>
       </w:r>
       <w:r>
         <w:t xml:space="preserve"> </w:t>
@@ -2822,7 +2822,7 @@
           <w:b/>
           <w:bCs/>
         </w:rPr>
-        <w:t xml:space="preserve">809</w:t>
+        <w:t xml:space="preserve">818</w:t>
       </w:r>
     </w:p>
     <w:p>
@@ -2901,7 +2901,7 @@
         <w:t xml:space="preserve">Frontiers in Microbiology</w:t>
       </w:r>
       <w:r>
-        <w:t xml:space="preserve">, accepted for publication.</w:t>
+        <w:t xml:space="preserve">, Published online.</w:t>
       </w:r>
       <w:r>
         <w:t xml:space="preserve"> </w:t>
@@ -3027,7 +3027,7 @@
           <w:b/>
           <w:bCs/>
         </w:rPr>
-        <w:t xml:space="preserve">D1, IF: 20.5, IC: 46</w:t>
+        <w:t xml:space="preserve">D1, IF: 20.5, IC: 48</w:t>
       </w:r>
     </w:p>
     <w:bookmarkEnd w:id="107"/>
@@ -3095,7 +3095,7 @@
           <w:b/>
           <w:bCs/>
         </w:rPr>
-        <w:t xml:space="preserve">D1, IF: 45.5, IC: 28</w:t>
+        <w:t xml:space="preserve">D1, IF: 45.5, IC: 29</w:t>
       </w:r>
     </w:p>
     <w:p>
@@ -3209,7 +3209,7 @@
       </w:r>
     </w:p>
     <w:bookmarkEnd w:id="111"/>
-    <w:bookmarkStart w:id="115" w:name="section-2"/>
+    <w:bookmarkStart w:id="116" w:name="section-2"/>
     <w:p>
       <w:pPr>
         <w:pStyle w:val="Heading3"/>
@@ -3226,6 +3226,64 @@
         </w:numPr>
       </w:pPr>
       <w:r>
+        <w:t xml:space="preserve">Kiss Viktória, Gerber Dániel, Szeifert Bea, Székely Orsolya, Egyed Balázs, Gyuris Balázs, I. Giblin Julia, Horváth Anikó, Palcsu László, Köhler Kitti, Kulcsár Gabriella, Kustár Ágnes, Szeverényi Vajk, Fábián Szilvia, Gusztáv Mende Balázs,</w:t>
+      </w:r>
+      <w:r>
+        <w:t xml:space="preserve"> </w:t>
+      </w:r>
+      <w:r>
+        <w:rPr>
+          <w:b/>
+          <w:bCs/>
+        </w:rPr>
+        <w:t xml:space="preserve">Ari E</w:t>
+      </w:r>
+      <w:r>
+        <w:t xml:space="preserve">szter &amp; Szécsényi-Nagy Anna (2023)</w:t>
+      </w:r>
+      <w:r>
+        <w:t xml:space="preserve"> </w:t>
+      </w:r>
+      <w:hyperlink r:id="rId112">
+        <w:r>
+          <w:rPr>
+            <w:rStyle w:val="Hyperlink"/>
+          </w:rPr>
+          <w:t xml:space="preserve">Lifeway narratives of a Bronze Age community from Balatonkeresztúr (Western Hungary) based on bioarchaeological analyses.</w:t>
+        </w:r>
+      </w:hyperlink>
+      <w:r>
+        <w:t xml:space="preserve"> </w:t>
+      </w:r>
+      <w:r>
+        <w:rPr>
+          <w:i/>
+          <w:iCs/>
+        </w:rPr>
+        <w:t xml:space="preserve">In: Meller, Harald; Krause, Johannes; Haak, Wolfgang; Risch, Roberto (ed.) Kinship, sex, and biological relatedness: the contribution of archaeogenetics to the understanding of social and biological relations</w:t>
+      </w:r>
+      <w:r>
+        <w:t xml:space="preserve">, 15: Mitteldeutscher Archäologentag vom 6. bis 8. Oktober 2022 in Halle (Saale) Germany: Landesamt für Denkmalpflege und Archäologie Sachsen-Anhalt, Landesmuseum für Vorgeschichte 344 p. pp. 233-248.</w:t>
+      </w:r>
+      <w:r>
+        <w:t xml:space="preserve"> </w:t>
+      </w:r>
+      <w:r>
+        <w:rPr>
+          <w:b/>
+          <w:bCs/>
+        </w:rPr>
+        <w:t xml:space="preserve">IC: 0 Book Chapter</w:t>
+      </w:r>
+    </w:p>
+    <w:p>
+      <w:pPr>
+        <w:numPr>
+          <w:ilvl w:val="0"/>
+          <w:numId w:val="1026"/>
+        </w:numPr>
+      </w:pPr>
+      <w:r>
         <w:t xml:space="preserve">Gerber D, Szeifert B, Székely O, Egyed B, Gyuris B, Giblin JI, Horváth A, Köhler K, Kulcsár G, Kustár Á, Major I, Molnár M, Palcsu L, Szeverényi V, Fábián S, Mende BG, Bondár M,</w:t>
       </w:r>
       <w:r>
@@ -3244,7 +3302,7 @@
       <w:r>
         <w:t xml:space="preserve"> </w:t>
       </w:r>
-      <w:hyperlink r:id="rId112">
+      <w:hyperlink r:id="rId113">
         <w:r>
           <w:rPr>
             <w:rStyle w:val="Hyperlink"/>
@@ -3273,7 +3331,7 @@
           <w:b/>
           <w:bCs/>
         </w:rPr>
-        <w:t xml:space="preserve">D1, IF: 11, IC: 13 (*shared corresponding authorship)</w:t>
+        <w:t xml:space="preserve">D1, IF: 11.0, IC: 13 (*shared corresponding authorship)</w:t>
       </w:r>
     </w:p>
     <w:p>
@@ -3302,7 +3360,7 @@
       <w:r>
         <w:t xml:space="preserve"> </w:t>
       </w:r>
-      <w:hyperlink r:id="rId113">
+      <w:hyperlink r:id="rId114">
         <w:r>
           <w:rPr>
             <w:rStyle w:val="Hyperlink"/>
@@ -3360,7 +3418,7 @@
       <w:r>
         <w:t xml:space="preserve"> </w:t>
       </w:r>
-      <w:hyperlink r:id="rId114">
+      <w:hyperlink r:id="rId115">
         <w:r>
           <w:rPr>
             <w:rStyle w:val="Hyperlink"/>
@@ -3409,11 +3467,11 @@
           <w:b/>
           <w:bCs/>
         </w:rPr>
-        <w:t xml:space="preserve">D1, IF: 14.7, IC: 25</w:t>
-      </w:r>
-    </w:p>
-    <w:bookmarkEnd w:id="115"/>
-    <w:bookmarkStart w:id="120" w:name="section-3"/>
+        <w:t xml:space="preserve">D1, IF: 14.7, IC: 26</w:t>
+      </w:r>
+    </w:p>
+    <w:bookmarkEnd w:id="116"/>
+    <w:bookmarkStart w:id="121" w:name="section-3"/>
     <w:p>
       <w:pPr>
         <w:pStyle w:val="Heading3"/>
@@ -3442,7 +3500,7 @@
       <w:r>
         <w:t xml:space="preserve"> </w:t>
       </w:r>
-      <w:hyperlink r:id="rId116">
+      <w:hyperlink r:id="rId117">
         <w:r>
           <w:rPr>
             <w:rStyle w:val="Hyperlink"/>
@@ -3500,7 +3558,7 @@
       <w:r>
         <w:t xml:space="preserve"> </w:t>
       </w:r>
-      <w:hyperlink r:id="rId117">
+      <w:hyperlink r:id="rId118">
         <w:r>
           <w:rPr>
             <w:rStyle w:val="Hyperlink"/>
@@ -3558,7 +3616,7 @@
       <w:r>
         <w:t xml:space="preserve"> </w:t>
       </w:r>
-      <w:hyperlink r:id="rId118">
+      <w:hyperlink r:id="rId119">
         <w:r>
           <w:rPr>
             <w:rStyle w:val="Hyperlink"/>
@@ -3587,7 +3645,7 @@
           <w:b/>
           <w:bCs/>
         </w:rPr>
-        <w:t xml:space="preserve">D1, IF: 5.8, IC: 121</w:t>
+        <w:t xml:space="preserve">D1, IF: 5.8, IC: 124</w:t>
       </w:r>
       <w:r>
         <w:rPr>
@@ -3624,7 +3682,7 @@
         </w:rPr>
         <w:t xml:space="preserve"> </w:t>
       </w:r>
-      <w:hyperlink r:id="rId119">
+      <w:hyperlink r:id="rId120">
         <w:r>
           <w:rPr>
             <w:rStyle w:val="Hyperlink"/>
@@ -3642,8 +3700,8 @@
         <w:t xml:space="preserve">. (*corresponding author)</w:t>
       </w:r>
     </w:p>
-    <w:bookmarkEnd w:id="120"/>
-    <w:bookmarkStart w:id="122" w:name="section-4"/>
+    <w:bookmarkEnd w:id="121"/>
+    <w:bookmarkStart w:id="123" w:name="section-4"/>
     <w:p>
       <w:pPr>
         <w:pStyle w:val="Heading3"/>
@@ -3679,7 +3737,7 @@
       <w:r>
         <w:t xml:space="preserve"> </w:t>
       </w:r>
-      <w:hyperlink r:id="rId121">
+      <w:hyperlink r:id="rId122">
         <w:r>
           <w:rPr>
             <w:rStyle w:val="Hyperlink"/>
@@ -3711,8 +3769,8 @@
         <w:t xml:space="preserve">D1, IF: 5.68, IC: 25</w:t>
       </w:r>
     </w:p>
-    <w:bookmarkEnd w:id="122"/>
-    <w:bookmarkStart w:id="129" w:name="section-5"/>
+    <w:bookmarkEnd w:id="123"/>
+    <w:bookmarkStart w:id="130" w:name="section-5"/>
     <w:p>
       <w:pPr>
         <w:pStyle w:val="Heading3"/>
@@ -3747,7 +3805,7 @@
       <w:r>
         <w:t xml:space="preserve"> </w:t>
       </w:r>
-      <w:hyperlink r:id="rId123">
+      <w:hyperlink r:id="rId124">
         <w:r>
           <w:rPr>
             <w:rStyle w:val="Hyperlink"/>
@@ -3776,7 +3834,7 @@
           <w:b/>
           <w:bCs/>
         </w:rPr>
-        <w:t xml:space="preserve">D1, IF: 12.12, IC: 42</w:t>
+        <w:t xml:space="preserve">D1, IF: 12.12, IC: 43</w:t>
       </w:r>
     </w:p>
     <w:p>
@@ -3805,7 +3863,7 @@
       <w:r>
         <w:t xml:space="preserve"> </w:t>
       </w:r>
-      <w:hyperlink r:id="rId124">
+      <w:hyperlink r:id="rId125">
         <w:r>
           <w:rPr>
             <w:rStyle w:val="Hyperlink"/>
@@ -3843,7 +3901,7 @@
         </w:rPr>
         <w:t xml:space="preserve"> </w:t>
       </w:r>
-      <w:hyperlink r:id="rId125">
+      <w:hyperlink r:id="rId126">
         <w:r>
           <w:rPr>
             <w:rStyle w:val="Hyperlink"/>
@@ -3874,7 +3932,7 @@
         </w:rPr>
         <w:t xml:space="preserve"> </w:t>
       </w:r>
-      <w:hyperlink r:id="rId126">
+      <w:hyperlink r:id="rId127">
         <w:r>
           <w:rPr>
             <w:rStyle w:val="Hyperlink"/>
@@ -3918,7 +3976,7 @@
       <w:r>
         <w:t xml:space="preserve"> </w:t>
       </w:r>
-      <w:hyperlink r:id="rId127">
+      <w:hyperlink r:id="rId128">
         <w:r>
           <w:rPr>
             <w:rStyle w:val="Hyperlink"/>
@@ -3947,7 +4005,7 @@
           <w:b/>
           <w:bCs/>
         </w:rPr>
-        <w:t xml:space="preserve">D1, IF: 11.06, IC: 46</w:t>
+        <w:t xml:space="preserve">D1, IF: 11.06, IC: 47</w:t>
       </w:r>
     </w:p>
     <w:p>
@@ -3976,7 +4034,7 @@
       <w:r>
         <w:t xml:space="preserve"> </w:t>
       </w:r>
-      <w:hyperlink r:id="rId128">
+      <w:hyperlink r:id="rId129">
         <w:r>
           <w:rPr>
             <w:rStyle w:val="Hyperlink"/>
@@ -4005,11 +4063,11 @@
           <w:b/>
           <w:bCs/>
         </w:rPr>
-        <w:t xml:space="preserve">D1, IF: 9.1, IC: 18</w:t>
-      </w:r>
-    </w:p>
-    <w:bookmarkEnd w:id="129"/>
-    <w:bookmarkStart w:id="131" w:name="section-6"/>
+        <w:t xml:space="preserve">D1, IF: 9.10, IC: 18</w:t>
+      </w:r>
+    </w:p>
+    <w:bookmarkEnd w:id="130"/>
+    <w:bookmarkStart w:id="132" w:name="section-6"/>
     <w:p>
       <w:pPr>
         <w:pStyle w:val="Heading3"/>
@@ -4045,7 +4103,7 @@
       <w:r>
         <w:t xml:space="preserve"> </w:t>
       </w:r>
-      <w:hyperlink r:id="rId130">
+      <w:hyperlink r:id="rId131">
         <w:r>
           <w:rPr>
             <w:rStyle w:val="Hyperlink"/>
@@ -4077,8 +4135,8 @@
         <w:t xml:space="preserve">D1, IF: 9.58, IC: 90</w:t>
       </w:r>
     </w:p>
-    <w:bookmarkEnd w:id="131"/>
-    <w:bookmarkStart w:id="135" w:name="section-7"/>
+    <w:bookmarkEnd w:id="132"/>
+    <w:bookmarkStart w:id="136" w:name="section-7"/>
     <w:p>
       <w:pPr>
         <w:pStyle w:val="Heading3"/>
@@ -4113,7 +4171,7 @@
       <w:r>
         <w:t xml:space="preserve"> </w:t>
       </w:r>
-      <w:hyperlink r:id="rId132">
+      <w:hyperlink r:id="rId133">
         <w:r>
           <w:rPr>
             <w:rStyle w:val="Hyperlink"/>
@@ -4171,7 +4229,7 @@
       <w:r>
         <w:t xml:space="preserve"> </w:t>
       </w:r>
-      <w:hyperlink r:id="rId133">
+      <w:hyperlink r:id="rId134">
         <w:r>
           <w:rPr>
             <w:rStyle w:val="Hyperlink"/>
@@ -4255,7 +4313,7 @@
       <w:r>
         <w:t xml:space="preserve"> </w:t>
       </w:r>
-      <w:hyperlink r:id="rId134">
+      <w:hyperlink r:id="rId135">
         <w:r>
           <w:rPr>
             <w:rStyle w:val="Hyperlink"/>
@@ -4287,8 +4345,8 @@
         <w:t xml:space="preserve">Q2, IF: 0.98, IC: 2</w:t>
       </w:r>
     </w:p>
-    <w:bookmarkEnd w:id="135"/>
-    <w:bookmarkStart w:id="139" w:name="section-8"/>
+    <w:bookmarkEnd w:id="136"/>
+    <w:bookmarkStart w:id="140" w:name="section-8"/>
     <w:p>
       <w:pPr>
         <w:pStyle w:val="Heading3"/>
@@ -4323,7 +4381,7 @@
       <w:r>
         <w:t xml:space="preserve"> </w:t>
       </w:r>
-      <w:hyperlink r:id="rId136">
+      <w:hyperlink r:id="rId137">
         <w:r>
           <w:rPr>
             <w:rStyle w:val="Hyperlink"/>
@@ -4360,7 +4418,7 @@
           <w:b/>
           <w:bCs/>
         </w:rPr>
-        <w:t xml:space="preserve">Q2, IF: 0.6, IC: 60</w:t>
+        <w:t xml:space="preserve">Q2, IF: 0.60, IC: 60</w:t>
       </w:r>
     </w:p>
     <w:p>
@@ -4383,7 +4441,7 @@
       <w:r>
         <w:t xml:space="preserve"> </w:t>
       </w:r>
-      <w:hyperlink r:id="rId137">
+      <w:hyperlink r:id="rId138">
         <w:r>
           <w:rPr>
             <w:rStyle w:val="Hyperlink"/>
@@ -4441,7 +4499,7 @@
       <w:r>
         <w:t xml:space="preserve"> </w:t>
       </w:r>
-      <w:hyperlink r:id="rId138">
+      <w:hyperlink r:id="rId139">
         <w:r>
           <w:rPr>
             <w:rStyle w:val="Hyperlink"/>
@@ -4473,8 +4531,8 @@
         <w:t xml:space="preserve">D1, IF: 4.62, IC: 7</w:t>
       </w:r>
     </w:p>
-    <w:bookmarkEnd w:id="139"/>
-    <w:bookmarkStart w:id="141" w:name="section-9"/>
+    <w:bookmarkEnd w:id="140"/>
+    <w:bookmarkStart w:id="142" w:name="section-9"/>
     <w:p>
       <w:pPr>
         <w:pStyle w:val="Heading3"/>
@@ -4510,7 +4568,7 @@
       <w:r>
         <w:t xml:space="preserve"> </w:t>
       </w:r>
-      <w:hyperlink r:id="rId140">
+      <w:hyperlink r:id="rId141">
         <w:r>
           <w:rPr>
             <w:rStyle w:val="Hyperlink"/>
@@ -4542,8 +4600,8 @@
         <w:t xml:space="preserve">D1, IF: 5.85, IC: 16</w:t>
       </w:r>
     </w:p>
-    <w:bookmarkEnd w:id="141"/>
-    <w:bookmarkStart w:id="143" w:name="section-10"/>
+    <w:bookmarkEnd w:id="142"/>
+    <w:bookmarkStart w:id="144" w:name="section-10"/>
     <w:p>
       <w:pPr>
         <w:pStyle w:val="Heading3"/>
@@ -4573,7 +4631,7 @@
       <w:r>
         <w:t xml:space="preserve"> </w:t>
       </w:r>
-      <w:hyperlink r:id="rId142">
+      <w:hyperlink r:id="rId143">
         <w:r>
           <w:rPr>
             <w:rStyle w:val="Hyperlink"/>
@@ -4605,8 +4663,8 @@
         <w:t xml:space="preserve">D1, IF: 4.42, IC: 5 (*corresponding author)</w:t>
       </w:r>
     </w:p>
-    <w:bookmarkEnd w:id="143"/>
-    <w:bookmarkStart w:id="146" w:name="section-11"/>
+    <w:bookmarkEnd w:id="144"/>
+    <w:bookmarkStart w:id="147" w:name="section-11"/>
     <w:p>
       <w:pPr>
         <w:pStyle w:val="Heading3"/>
@@ -4644,7 +4702,7 @@
       <w:r>
         <w:t xml:space="preserve"> </w:t>
       </w:r>
-      <w:hyperlink r:id="rId144">
+      <w:hyperlink r:id="rId145">
         <w:r>
           <w:rPr>
             <w:rStyle w:val="Hyperlink"/>
@@ -4699,7 +4757,7 @@
           <w:b/>
           <w:bCs/>
         </w:rPr>
-        <w:t xml:space="preserve">Q3, IF: 0.3, IC: 2</w:t>
+        <w:t xml:space="preserve">Q3, IF: 0.30, IC: 2</w:t>
       </w:r>
     </w:p>
     <w:p>
@@ -4728,7 +4786,7 @@
       <w:r>
         <w:t xml:space="preserve"> </w:t>
       </w:r>
-      <w:hyperlink r:id="rId145">
+      <w:hyperlink r:id="rId146">
         <w:r>
           <w:rPr>
             <w:rStyle w:val="Hyperlink"/>
@@ -4812,8 +4870,8 @@
         <w:t xml:space="preserve">Q1, IF: 2.78, IC: 27</w:t>
       </w:r>
     </w:p>
-    <w:bookmarkEnd w:id="146"/>
-    <w:bookmarkStart w:id="148" w:name="section-12"/>
+    <w:bookmarkEnd w:id="147"/>
+    <w:bookmarkStart w:id="149" w:name="section-12"/>
     <w:p>
       <w:pPr>
         <w:pStyle w:val="Heading3"/>
@@ -4849,7 +4907,7 @@
       <w:r>
         <w:t xml:space="preserve"> </w:t>
       </w:r>
-      <w:hyperlink r:id="rId147">
+      <w:hyperlink r:id="rId148">
         <w:r>
           <w:rPr>
             <w:rStyle w:val="Hyperlink"/>
@@ -4881,8 +4939,8 @@
         <w:t xml:space="preserve">D1, IF: 3.88, IC: 30</w:t>
       </w:r>
     </w:p>
-    <w:bookmarkEnd w:id="148"/>
-    <w:bookmarkStart w:id="150" w:name="section-13"/>
+    <w:bookmarkEnd w:id="149"/>
+    <w:bookmarkStart w:id="151" w:name="section-13"/>
     <w:p>
       <w:pPr>
         <w:pStyle w:val="Heading3"/>
@@ -4912,7 +4970,7 @@
       <w:r>
         <w:t xml:space="preserve"> </w:t>
       </w:r>
-      <w:hyperlink r:id="rId149">
+      <w:hyperlink r:id="rId150">
         <w:r>
           <w:rPr>
             <w:rStyle w:val="Hyperlink"/>
@@ -4944,9 +5002,9 @@
         <w:t xml:space="preserve">Q2, IF: 0.23, IC: 0 (in Hungarian)</w:t>
       </w:r>
     </w:p>
-    <w:bookmarkEnd w:id="150"/>
     <w:bookmarkEnd w:id="151"/>
-    <w:bookmarkStart w:id="157" w:name="oral-presentations-in-conferences"/>
+    <w:bookmarkEnd w:id="152"/>
+    <w:bookmarkStart w:id="158" w:name="oral-presentations-in-conferences"/>
     <w:p>
       <w:pPr>
         <w:pStyle w:val="Heading1"/>
@@ -5035,7 +5093,7 @@
       <w:r>
         <w:t xml:space="preserve"> </w:t>
       </w:r>
-      <w:hyperlink r:id="rId152">
+      <w:hyperlink r:id="rId153">
         <w:r>
           <w:rPr>
             <w:rStyle w:val="Hyperlink"/>
@@ -5079,7 +5137,7 @@
       <w:r>
         <w:t xml:space="preserve"> </w:t>
       </w:r>
-      <w:hyperlink r:id="rId153">
+      <w:hyperlink r:id="rId154">
         <w:r>
           <w:rPr>
             <w:rStyle w:val="Hyperlink"/>
@@ -5123,7 +5181,7 @@
       <w:r>
         <w:t xml:space="preserve"> </w:t>
       </w:r>
-      <w:hyperlink r:id="rId154">
+      <w:hyperlink r:id="rId155">
         <w:r>
           <w:rPr>
             <w:rStyle w:val="Hyperlink"/>
@@ -5180,7 +5238,7 @@
       <w:r>
         <w:t xml:space="preserve"> </w:t>
       </w:r>
-      <w:hyperlink r:id="rId155">
+      <w:hyperlink r:id="rId156">
         <w:r>
           <w:rPr>
             <w:rStyle w:val="Hyperlink"/>
@@ -5237,7 +5295,7 @@
       <w:r>
         <w:t xml:space="preserve"> </w:t>
       </w:r>
-      <w:hyperlink r:id="rId156">
+      <w:hyperlink r:id="rId157">
         <w:r>
           <w:rPr>
             <w:rStyle w:val="Hyperlink"/>
@@ -5647,8 +5705,8 @@
         <w:t xml:space="preserve">, 4-9 Sep, St. Andrews, UK</w:t>
       </w:r>
     </w:p>
-    <w:bookmarkEnd w:id="157"/>
-    <w:bookmarkStart w:id="158" w:name="other-invited-talks"/>
+    <w:bookmarkEnd w:id="158"/>
+    <w:bookmarkStart w:id="159" w:name="other-invited-talks"/>
     <w:p>
       <w:pPr>
         <w:pStyle w:val="Heading1"/>
@@ -5719,8 +5777,8 @@
         <w:t xml:space="preserve">. The Genome Analysis Centre, 23 Feb, Norwich, UK</w:t>
       </w:r>
     </w:p>
-    <w:bookmarkEnd w:id="158"/>
-    <w:bookmarkStart w:id="167" w:name="poster-presentations-in-conferences"/>
+    <w:bookmarkEnd w:id="159"/>
+    <w:bookmarkStart w:id="168" w:name="poster-presentations-in-conferences"/>
     <w:p>
       <w:pPr>
         <w:pStyle w:val="Heading1"/>
@@ -5794,7 +5852,7 @@
       <w:r>
         <w:t xml:space="preserve"> </w:t>
       </w:r>
-      <w:hyperlink r:id="rId159">
+      <w:hyperlink r:id="rId160">
         <w:r>
           <w:rPr>
             <w:rStyle w:val="Hyperlink"/>
@@ -5838,7 +5896,7 @@
       <w:r>
         <w:t xml:space="preserve"> </w:t>
       </w:r>
-      <w:hyperlink r:id="rId160">
+      <w:hyperlink r:id="rId161">
         <w:r>
           <w:rPr>
             <w:rStyle w:val="Hyperlink"/>
@@ -5866,7 +5924,7 @@
       <w:r>
         <w:t xml:space="preserve"> </w:t>
       </w:r>
-      <w:hyperlink r:id="rId161">
+      <w:hyperlink r:id="rId162">
         <w:r>
           <w:rPr>
             <w:rStyle w:val="Hyperlink"/>
@@ -5923,7 +5981,7 @@
       <w:r>
         <w:t xml:space="preserve"> </w:t>
       </w:r>
-      <w:hyperlink r:id="rId162">
+      <w:hyperlink r:id="rId163">
         <w:r>
           <w:rPr>
             <w:rStyle w:val="Hyperlink"/>
@@ -5967,7 +6025,7 @@
       <w:r>
         <w:t xml:space="preserve"> </w:t>
       </w:r>
-      <w:hyperlink r:id="rId163">
+      <w:hyperlink r:id="rId164">
         <w:r>
           <w:rPr>
             <w:rStyle w:val="Hyperlink"/>
@@ -5995,7 +6053,7 @@
       <w:r>
         <w:t xml:space="preserve"> </w:t>
       </w:r>
-      <w:hyperlink r:id="rId164">
+      <w:hyperlink r:id="rId165">
         <w:r>
           <w:rPr>
             <w:rStyle w:val="Hyperlink"/>
@@ -6036,7 +6094,7 @@
       <w:r>
         <w:t xml:space="preserve"> </w:t>
       </w:r>
-      <w:hyperlink r:id="rId165">
+      <w:hyperlink r:id="rId166">
         <w:r>
           <w:rPr>
             <w:rStyle w:val="Hyperlink"/>
@@ -6101,7 +6159,7 @@
       <w:r>
         <w:t xml:space="preserve"> </w:t>
       </w:r>
-      <w:hyperlink r:id="rId166">
+      <w:hyperlink r:id="rId167">
         <w:r>
           <w:rPr>
             <w:rStyle w:val="Hyperlink"/>
@@ -6156,7 +6214,7 @@
       <w:r>
         <w:t xml:space="preserve"> </w:t>
       </w:r>
-      <w:hyperlink r:id="rId166">
+      <w:hyperlink r:id="rId167">
         <w:r>
           <w:rPr>
             <w:rStyle w:val="Hyperlink"/>
@@ -6288,7 +6346,7 @@
         <w:t xml:space="preserve">, 25-27 May, Vienna, A</w:t>
       </w:r>
     </w:p>
-    <w:bookmarkEnd w:id="167"/>
+    <w:bookmarkEnd w:id="168"/>
     <w:sectPr/>
   </w:body>
 </w:document>

</xml_diff>

<commit_message>
function, citation, new preprint
</commit_message>
<xml_diff>
--- a/docs/cv_en.docx
+++ b/docs/cv_en.docx
@@ -2559,7 +2559,7 @@
       </w:r>
     </w:p>
     <w:bookmarkEnd w:id="96"/>
-    <w:bookmarkStart w:id="153" w:name="publications"/>
+    <w:bookmarkStart w:id="154" w:name="publications"/>
     <w:p>
       <w:pPr>
         <w:pStyle w:val="Heading1"/>
@@ -2810,7 +2810,7 @@
           <w:b/>
           <w:bCs/>
         </w:rPr>
-        <w:t xml:space="preserve">865</w:t>
+        <w:t xml:space="preserve">874</w:t>
       </w:r>
     </w:p>
     <w:p>
@@ -2835,7 +2835,7 @@
         <w:t xml:space="preserve">18</w:t>
       </w:r>
     </w:p>
-    <w:bookmarkStart w:id="103" w:name="preprints"/>
+    <w:bookmarkStart w:id="104" w:name="preprints"/>
     <w:p>
       <w:pPr>
         <w:pStyle w:val="Heading2"/>
@@ -2866,8 +2866,19 @@
         <w:t xml:space="preserve">Ari E</w:t>
       </w:r>
       <w:r>
-        <w:t xml:space="preserve">, Kintses B (2026) A global map of receptor-binding protein compatibility for the programmable design of Klebsiella and Acinetobacter phages</w:t>
-      </w:r>
+        <w:t xml:space="preserve">, Kintses B (2026)</w:t>
+      </w:r>
+      <w:r>
+        <w:t xml:space="preserve"> </w:t>
+      </w:r>
+      <w:hyperlink r:id="rId103">
+        <w:r>
+          <w:rPr>
+            <w:rStyle w:val="Hyperlink"/>
+          </w:rPr>
+          <w:t xml:space="preserve">A global map of receptor-binding protein compatibility for the programmable design of Klebsiella and Acinetobacter phages</w:t>
+        </w:r>
+      </w:hyperlink>
       <w:r>
         <w:t xml:space="preserve"> </w:t>
       </w:r>
@@ -2879,11 +2890,11 @@
         <w:t xml:space="preserve">BioRXiv</w:t>
       </w:r>
       <w:r>
-        <w:t xml:space="preserve">, NA.</w:t>
-      </w:r>
-    </w:p>
-    <w:bookmarkEnd w:id="103"/>
-    <w:bookmarkStart w:id="152" w:name="published"/>
+        <w:t xml:space="preserve">.</w:t>
+      </w:r>
+    </w:p>
+    <w:bookmarkEnd w:id="104"/>
+    <w:bookmarkStart w:id="153" w:name="published"/>
     <w:p>
       <w:pPr>
         <w:pStyle w:val="Heading2"/>
@@ -2892,7 +2903,7 @@
         <w:t xml:space="preserve">Published</w:t>
       </w:r>
     </w:p>
-    <w:bookmarkStart w:id="107" w:name="section"/>
+    <w:bookmarkStart w:id="108" w:name="section"/>
     <w:p>
       <w:pPr>
         <w:pStyle w:val="Heading3"/>
@@ -2927,7 +2938,7 @@
       <w:r>
         <w:t xml:space="preserve"> </w:t>
       </w:r>
-      <w:hyperlink r:id="rId104">
+      <w:hyperlink r:id="rId105">
         <w:r>
           <w:rPr>
             <w:rStyle w:val="Hyperlink"/>
@@ -2985,7 +2996,7 @@
       <w:r>
         <w:t xml:space="preserve"> </w:t>
       </w:r>
-      <w:hyperlink r:id="rId105">
+      <w:hyperlink r:id="rId106">
         <w:r>
           <w:rPr>
             <w:rStyle w:val="Hyperlink"/>
@@ -3043,7 +3054,7 @@
       <w:r>
         <w:t xml:space="preserve"> </w:t>
       </w:r>
-      <w:hyperlink r:id="rId106">
+      <w:hyperlink r:id="rId107">
         <w:r>
           <w:rPr>
             <w:rStyle w:val="Hyperlink"/>
@@ -3072,11 +3083,11 @@
           <w:b/>
           <w:bCs/>
         </w:rPr>
-        <w:t xml:space="preserve">D1, IF: 20.5, IC: 62</w:t>
-      </w:r>
-    </w:p>
-    <w:bookmarkEnd w:id="107"/>
-    <w:bookmarkStart w:id="111" w:name="section-1"/>
+        <w:t xml:space="preserve">D1, IF: 20.5, IC: 63</w:t>
+      </w:r>
+    </w:p>
+    <w:bookmarkEnd w:id="108"/>
+    <w:bookmarkStart w:id="112" w:name="section-1"/>
     <w:p>
       <w:pPr>
         <w:pStyle w:val="Heading3"/>
@@ -3111,7 +3122,7 @@
       <w:r>
         <w:t xml:space="preserve"> </w:t>
       </w:r>
-      <w:hyperlink r:id="rId108">
+      <w:hyperlink r:id="rId109">
         <w:r>
           <w:rPr>
             <w:rStyle w:val="Hyperlink"/>
@@ -3169,7 +3180,7 @@
       <w:r>
         <w:t xml:space="preserve"> </w:t>
       </w:r>
-      <w:hyperlink r:id="rId109">
+      <w:hyperlink r:id="rId110">
         <w:r>
           <w:rPr>
             <w:rStyle w:val="Hyperlink"/>
@@ -3235,7 +3246,7 @@
         </w:rPr>
         <w:t xml:space="preserve"> </w:t>
       </w:r>
-      <w:hyperlink r:id="rId110">
+      <w:hyperlink r:id="rId111">
         <w:r>
           <w:rPr>
             <w:rStyle w:val="Hyperlink"/>
@@ -3253,8 +3264,8 @@
         <w:t xml:space="preserve">. (*corresponding author)</w:t>
       </w:r>
     </w:p>
-    <w:bookmarkEnd w:id="111"/>
-    <w:bookmarkStart w:id="116" w:name="section-2"/>
+    <w:bookmarkEnd w:id="112"/>
+    <w:bookmarkStart w:id="117" w:name="section-2"/>
     <w:p>
       <w:pPr>
         <w:pStyle w:val="Heading3"/>
@@ -3292,7 +3303,7 @@
       <w:r>
         <w:t xml:space="preserve"> </w:t>
       </w:r>
-      <w:hyperlink r:id="rId112">
+      <w:hyperlink r:id="rId113">
         <w:r>
           <w:rPr>
             <w:rStyle w:val="Hyperlink"/>
@@ -3350,7 +3361,7 @@
       <w:r>
         <w:t xml:space="preserve"> </w:t>
       </w:r>
-      <w:hyperlink r:id="rId113">
+      <w:hyperlink r:id="rId114">
         <w:r>
           <w:rPr>
             <w:rStyle w:val="Hyperlink"/>
@@ -3379,7 +3390,7 @@
           <w:b/>
           <w:bCs/>
         </w:rPr>
-        <w:t xml:space="preserve">D1, IF: 11.0, IC: 13 (*shared corresponding authorship)</w:t>
+        <w:t xml:space="preserve">D1, IF: 11, IC: 14 (*shared corresponding authorship)</w:t>
       </w:r>
     </w:p>
     <w:p>
@@ -3408,7 +3419,7 @@
       <w:r>
         <w:t xml:space="preserve"> </w:t>
       </w:r>
-      <w:hyperlink r:id="rId114">
+      <w:hyperlink r:id="rId115">
         <w:r>
           <w:rPr>
             <w:rStyle w:val="Hyperlink"/>
@@ -3466,7 +3477,7 @@
       <w:r>
         <w:t xml:space="preserve"> </w:t>
       </w:r>
-      <w:hyperlink r:id="rId115">
+      <w:hyperlink r:id="rId116">
         <w:r>
           <w:rPr>
             <w:rStyle w:val="Hyperlink"/>
@@ -3515,11 +3526,11 @@
           <w:b/>
           <w:bCs/>
         </w:rPr>
-        <w:t xml:space="preserve">D1, IF: 14.7, IC: 31</w:t>
-      </w:r>
-    </w:p>
-    <w:bookmarkEnd w:id="116"/>
-    <w:bookmarkStart w:id="121" w:name="section-3"/>
+        <w:t xml:space="preserve">D1, IF: 14.7, IC: 32</w:t>
+      </w:r>
+    </w:p>
+    <w:bookmarkEnd w:id="117"/>
+    <w:bookmarkStart w:id="122" w:name="section-3"/>
     <w:p>
       <w:pPr>
         <w:pStyle w:val="Heading3"/>
@@ -3548,7 +3559,7 @@
       <w:r>
         <w:t xml:space="preserve"> </w:t>
       </w:r>
-      <w:hyperlink r:id="rId117">
+      <w:hyperlink r:id="rId118">
         <w:r>
           <w:rPr>
             <w:rStyle w:val="Hyperlink"/>
@@ -3606,7 +3617,7 @@
       <w:r>
         <w:t xml:space="preserve"> </w:t>
       </w:r>
-      <w:hyperlink r:id="rId118">
+      <w:hyperlink r:id="rId119">
         <w:r>
           <w:rPr>
             <w:rStyle w:val="Hyperlink"/>
@@ -3664,7 +3675,7 @@
       <w:r>
         <w:t xml:space="preserve"> </w:t>
       </w:r>
-      <w:hyperlink r:id="rId119">
+      <w:hyperlink r:id="rId120">
         <w:r>
           <w:rPr>
             <w:rStyle w:val="Hyperlink"/>
@@ -3693,7 +3704,7 @@
           <w:b/>
           <w:bCs/>
         </w:rPr>
-        <w:t xml:space="preserve">D1, IF: 5.8, IC: 133</w:t>
+        <w:t xml:space="preserve">D1, IF: 5.8, IC: 136</w:t>
       </w:r>
       <w:r>
         <w:rPr>
@@ -3730,7 +3741,7 @@
         </w:rPr>
         <w:t xml:space="preserve"> </w:t>
       </w:r>
-      <w:hyperlink r:id="rId120">
+      <w:hyperlink r:id="rId121">
         <w:r>
           <w:rPr>
             <w:rStyle w:val="Hyperlink"/>
@@ -3748,8 +3759,8 @@
         <w:t xml:space="preserve">. (*corresponding author)</w:t>
       </w:r>
     </w:p>
-    <w:bookmarkEnd w:id="121"/>
-    <w:bookmarkStart w:id="123" w:name="section-4"/>
+    <w:bookmarkEnd w:id="122"/>
+    <w:bookmarkStart w:id="124" w:name="section-4"/>
     <w:p>
       <w:pPr>
         <w:pStyle w:val="Heading3"/>
@@ -3785,7 +3796,7 @@
       <w:r>
         <w:t xml:space="preserve"> </w:t>
       </w:r>
-      <w:hyperlink r:id="rId122">
+      <w:hyperlink r:id="rId123">
         <w:r>
           <w:rPr>
             <w:rStyle w:val="Hyperlink"/>
@@ -3817,8 +3828,8 @@
         <w:t xml:space="preserve">D1, IF: 5.68, IC: 26</w:t>
       </w:r>
     </w:p>
-    <w:bookmarkEnd w:id="123"/>
-    <w:bookmarkStart w:id="130" w:name="section-5"/>
+    <w:bookmarkEnd w:id="124"/>
+    <w:bookmarkStart w:id="131" w:name="section-5"/>
     <w:p>
       <w:pPr>
         <w:pStyle w:val="Heading3"/>
@@ -3853,7 +3864,7 @@
       <w:r>
         <w:t xml:space="preserve"> </w:t>
       </w:r>
-      <w:hyperlink r:id="rId124">
+      <w:hyperlink r:id="rId125">
         <w:r>
           <w:rPr>
             <w:rStyle w:val="Hyperlink"/>
@@ -3911,7 +3922,7 @@
       <w:r>
         <w:t xml:space="preserve"> </w:t>
       </w:r>
-      <w:hyperlink r:id="rId125">
+      <w:hyperlink r:id="rId126">
         <w:r>
           <w:rPr>
             <w:rStyle w:val="Hyperlink"/>
@@ -3940,16 +3951,16 @@
           <w:b/>
           <w:bCs/>
         </w:rPr>
-        <w:t xml:space="preserve">D1, IF: 15.54, IC: 100 Craig MacLean recommended it in</w:t>
-      </w:r>
-      <w:r>
-        <w:rPr>
-          <w:b/>
-          <w:bCs/>
-        </w:rPr>
-        <w:t xml:space="preserve"> </w:t>
-      </w:r>
-      <w:hyperlink r:id="rId126">
+        <w:t xml:space="preserve">D1, IF: 15.54, IC: 101 Craig MacLean recommended it in</w:t>
+      </w:r>
+      <w:r>
+        <w:rPr>
+          <w:b/>
+          <w:bCs/>
+        </w:rPr>
+        <w:t xml:space="preserve"> </w:t>
+      </w:r>
+      <w:hyperlink r:id="rId127">
         <w:r>
           <w:rPr>
             <w:rStyle w:val="Hyperlink"/>
@@ -3980,7 +3991,7 @@
         </w:rPr>
         <w:t xml:space="preserve"> </w:t>
       </w:r>
-      <w:hyperlink r:id="rId127">
+      <w:hyperlink r:id="rId128">
         <w:r>
           <w:rPr>
             <w:rStyle w:val="Hyperlink"/>
@@ -4024,7 +4035,7 @@
       <w:r>
         <w:t xml:space="preserve"> </w:t>
       </w:r>
-      <w:hyperlink r:id="rId128">
+      <w:hyperlink r:id="rId129">
         <w:r>
           <w:rPr>
             <w:rStyle w:val="Hyperlink"/>
@@ -4082,7 +4093,7 @@
       <w:r>
         <w:t xml:space="preserve"> </w:t>
       </w:r>
-      <w:hyperlink r:id="rId129">
+      <w:hyperlink r:id="rId130">
         <w:r>
           <w:rPr>
             <w:rStyle w:val="Hyperlink"/>
@@ -4111,11 +4122,11 @@
           <w:b/>
           <w:bCs/>
         </w:rPr>
-        <w:t xml:space="preserve">D1, IF: 9.10, IC: 19</w:t>
-      </w:r>
-    </w:p>
-    <w:bookmarkEnd w:id="130"/>
-    <w:bookmarkStart w:id="132" w:name="section-6"/>
+        <w:t xml:space="preserve">D1, IF: 9.1, IC: 19</w:t>
+      </w:r>
+    </w:p>
+    <w:bookmarkEnd w:id="131"/>
+    <w:bookmarkStart w:id="133" w:name="section-6"/>
     <w:p>
       <w:pPr>
         <w:pStyle w:val="Heading3"/>
@@ -4151,7 +4162,7 @@
       <w:r>
         <w:t xml:space="preserve"> </w:t>
       </w:r>
-      <w:hyperlink r:id="rId131">
+      <w:hyperlink r:id="rId132">
         <w:r>
           <w:rPr>
             <w:rStyle w:val="Hyperlink"/>
@@ -4180,11 +4191,11 @@
           <w:b/>
           <w:bCs/>
         </w:rPr>
-        <w:t xml:space="preserve">D1, IF: 9.58, IC: 92</w:t>
-      </w:r>
-    </w:p>
-    <w:bookmarkEnd w:id="132"/>
-    <w:bookmarkStart w:id="136" w:name="section-7"/>
+        <w:t xml:space="preserve">D1, IF: 9.58, IC: 93</w:t>
+      </w:r>
+    </w:p>
+    <w:bookmarkEnd w:id="133"/>
+    <w:bookmarkStart w:id="137" w:name="section-7"/>
     <w:p>
       <w:pPr>
         <w:pStyle w:val="Heading3"/>
@@ -4219,7 +4230,7 @@
       <w:r>
         <w:t xml:space="preserve"> </w:t>
       </w:r>
-      <w:hyperlink r:id="rId133">
+      <w:hyperlink r:id="rId134">
         <w:r>
           <w:rPr>
             <w:rStyle w:val="Hyperlink"/>
@@ -4277,7 +4288,7 @@
       <w:r>
         <w:t xml:space="preserve"> </w:t>
       </w:r>
-      <w:hyperlink r:id="rId134">
+      <w:hyperlink r:id="rId135">
         <w:r>
           <w:rPr>
             <w:rStyle w:val="Hyperlink"/>
@@ -4361,7 +4372,7 @@
       <w:r>
         <w:t xml:space="preserve"> </w:t>
       </w:r>
-      <w:hyperlink r:id="rId135">
+      <w:hyperlink r:id="rId136">
         <w:r>
           <w:rPr>
             <w:rStyle w:val="Hyperlink"/>
@@ -4393,8 +4404,8 @@
         <w:t xml:space="preserve">Q2, IF: 0.98, IC: 2</w:t>
       </w:r>
     </w:p>
-    <w:bookmarkEnd w:id="136"/>
-    <w:bookmarkStart w:id="140" w:name="section-8"/>
+    <w:bookmarkEnd w:id="137"/>
+    <w:bookmarkStart w:id="141" w:name="section-8"/>
     <w:p>
       <w:pPr>
         <w:pStyle w:val="Heading3"/>
@@ -4429,7 +4440,7 @@
       <w:r>
         <w:t xml:space="preserve"> </w:t>
       </w:r>
-      <w:hyperlink r:id="rId137">
+      <w:hyperlink r:id="rId138">
         <w:r>
           <w:rPr>
             <w:rStyle w:val="Hyperlink"/>
@@ -4466,7 +4477,7 @@
           <w:b/>
           <w:bCs/>
         </w:rPr>
-        <w:t xml:space="preserve">Q2, IF: 0.60, IC: 60</w:t>
+        <w:t xml:space="preserve">Q2, IF: 0.6, IC: 60</w:t>
       </w:r>
     </w:p>
     <w:p>
@@ -4489,7 +4500,7 @@
       <w:r>
         <w:t xml:space="preserve"> </w:t>
       </w:r>
-      <w:hyperlink r:id="rId138">
+      <w:hyperlink r:id="rId139">
         <w:r>
           <w:rPr>
             <w:rStyle w:val="Hyperlink"/>
@@ -4547,7 +4558,7 @@
       <w:r>
         <w:t xml:space="preserve"> </w:t>
       </w:r>
-      <w:hyperlink r:id="rId139">
+      <w:hyperlink r:id="rId140">
         <w:r>
           <w:rPr>
             <w:rStyle w:val="Hyperlink"/>
@@ -4579,8 +4590,8 @@
         <w:t xml:space="preserve">D1, IF: 4.62, IC: 7</w:t>
       </w:r>
     </w:p>
-    <w:bookmarkEnd w:id="140"/>
-    <w:bookmarkStart w:id="142" w:name="section-9"/>
+    <w:bookmarkEnd w:id="141"/>
+    <w:bookmarkStart w:id="143" w:name="section-9"/>
     <w:p>
       <w:pPr>
         <w:pStyle w:val="Heading3"/>
@@ -4616,7 +4627,7 @@
       <w:r>
         <w:t xml:space="preserve"> </w:t>
       </w:r>
-      <w:hyperlink r:id="rId141">
+      <w:hyperlink r:id="rId142">
         <w:r>
           <w:rPr>
             <w:rStyle w:val="Hyperlink"/>
@@ -4645,11 +4656,11 @@
           <w:b/>
           <w:bCs/>
         </w:rPr>
-        <w:t xml:space="preserve">D1, IF: 5.85, IC: 16</w:t>
-      </w:r>
-    </w:p>
-    <w:bookmarkEnd w:id="142"/>
-    <w:bookmarkStart w:id="144" w:name="section-10"/>
+        <w:t xml:space="preserve">D1, IF: 5.85, IC: 17</w:t>
+      </w:r>
+    </w:p>
+    <w:bookmarkEnd w:id="143"/>
+    <w:bookmarkStart w:id="145" w:name="section-10"/>
     <w:p>
       <w:pPr>
         <w:pStyle w:val="Heading3"/>
@@ -4679,7 +4690,7 @@
       <w:r>
         <w:t xml:space="preserve"> </w:t>
       </w:r>
-      <w:hyperlink r:id="rId143">
+      <w:hyperlink r:id="rId144">
         <w:r>
           <w:rPr>
             <w:rStyle w:val="Hyperlink"/>
@@ -4711,8 +4722,8 @@
         <w:t xml:space="preserve">D1, IF: 4.42, IC: 5 (*corresponding author)</w:t>
       </w:r>
     </w:p>
-    <w:bookmarkEnd w:id="144"/>
-    <w:bookmarkStart w:id="147" w:name="section-11"/>
+    <w:bookmarkEnd w:id="145"/>
+    <w:bookmarkStart w:id="148" w:name="section-11"/>
     <w:p>
       <w:pPr>
         <w:pStyle w:val="Heading3"/>
@@ -4750,7 +4761,7 @@
       <w:r>
         <w:t xml:space="preserve"> </w:t>
       </w:r>
-      <w:hyperlink r:id="rId145">
+      <w:hyperlink r:id="rId146">
         <w:r>
           <w:rPr>
             <w:rStyle w:val="Hyperlink"/>
@@ -4805,7 +4816,7 @@
           <w:b/>
           <w:bCs/>
         </w:rPr>
-        <w:t xml:space="preserve">Q3, IF: 0.30, IC: 2</w:t>
+        <w:t xml:space="preserve">Q3, IF: 0.3, IC: 2</w:t>
       </w:r>
     </w:p>
     <w:p>
@@ -4834,7 +4845,7 @@
       <w:r>
         <w:t xml:space="preserve"> </w:t>
       </w:r>
-      <w:hyperlink r:id="rId146">
+      <w:hyperlink r:id="rId147">
         <w:r>
           <w:rPr>
             <w:rStyle w:val="Hyperlink"/>
@@ -4918,8 +4929,8 @@
         <w:t xml:space="preserve">Q1, IF: 2.78, IC: 27</w:t>
       </w:r>
     </w:p>
-    <w:bookmarkEnd w:id="147"/>
-    <w:bookmarkStart w:id="149" w:name="section-12"/>
+    <w:bookmarkEnd w:id="148"/>
+    <w:bookmarkStart w:id="150" w:name="section-12"/>
     <w:p>
       <w:pPr>
         <w:pStyle w:val="Heading3"/>
@@ -4955,7 +4966,7 @@
       <w:r>
         <w:t xml:space="preserve"> </w:t>
       </w:r>
-      <w:hyperlink r:id="rId148">
+      <w:hyperlink r:id="rId149">
         <w:r>
           <w:rPr>
             <w:rStyle w:val="Hyperlink"/>
@@ -4987,8 +4998,8 @@
         <w:t xml:space="preserve">D1, IF: 3.88, IC: 30</w:t>
       </w:r>
     </w:p>
-    <w:bookmarkEnd w:id="149"/>
-    <w:bookmarkStart w:id="151" w:name="section-13"/>
+    <w:bookmarkEnd w:id="150"/>
+    <w:bookmarkStart w:id="152" w:name="section-13"/>
     <w:p>
       <w:pPr>
         <w:pStyle w:val="Heading3"/>
@@ -5018,7 +5029,7 @@
       <w:r>
         <w:t xml:space="preserve"> </w:t>
       </w:r>
-      <w:hyperlink r:id="rId150">
+      <w:hyperlink r:id="rId151">
         <w:r>
           <w:rPr>
             <w:rStyle w:val="Hyperlink"/>
@@ -5050,10 +5061,10 @@
         <w:t xml:space="preserve">Q2, IF: 0.23, IC: 0 (in Hungarian)</w:t>
       </w:r>
     </w:p>
-    <w:bookmarkEnd w:id="151"/>
     <w:bookmarkEnd w:id="152"/>
     <w:bookmarkEnd w:id="153"/>
-    <w:bookmarkStart w:id="159" w:name="oral-presentations-in-conferences"/>
+    <w:bookmarkEnd w:id="154"/>
+    <w:bookmarkStart w:id="160" w:name="oral-presentations-in-conferences"/>
     <w:p>
       <w:pPr>
         <w:pStyle w:val="Heading1"/>
@@ -5142,7 +5153,7 @@
       <w:r>
         <w:t xml:space="preserve"> </w:t>
       </w:r>
-      <w:hyperlink r:id="rId154">
+      <w:hyperlink r:id="rId155">
         <w:r>
           <w:rPr>
             <w:rStyle w:val="Hyperlink"/>
@@ -5186,7 +5197,7 @@
       <w:r>
         <w:t xml:space="preserve"> </w:t>
       </w:r>
-      <w:hyperlink r:id="rId155">
+      <w:hyperlink r:id="rId156">
         <w:r>
           <w:rPr>
             <w:rStyle w:val="Hyperlink"/>
@@ -5230,7 +5241,7 @@
       <w:r>
         <w:t xml:space="preserve"> </w:t>
       </w:r>
-      <w:hyperlink r:id="rId156">
+      <w:hyperlink r:id="rId157">
         <w:r>
           <w:rPr>
             <w:rStyle w:val="Hyperlink"/>
@@ -5287,7 +5298,7 @@
       <w:r>
         <w:t xml:space="preserve"> </w:t>
       </w:r>
-      <w:hyperlink r:id="rId157">
+      <w:hyperlink r:id="rId158">
         <w:r>
           <w:rPr>
             <w:rStyle w:val="Hyperlink"/>
@@ -5344,7 +5355,7 @@
       <w:r>
         <w:t xml:space="preserve"> </w:t>
       </w:r>
-      <w:hyperlink r:id="rId158">
+      <w:hyperlink r:id="rId159">
         <w:r>
           <w:rPr>
             <w:rStyle w:val="Hyperlink"/>
@@ -5754,8 +5765,8 @@
         <w:t xml:space="preserve">, 4-9 Sep, St. Andrews, UK</w:t>
       </w:r>
     </w:p>
-    <w:bookmarkEnd w:id="159"/>
-    <w:bookmarkStart w:id="160" w:name="other-invited-talks"/>
+    <w:bookmarkEnd w:id="160"/>
+    <w:bookmarkStart w:id="161" w:name="other-invited-talks"/>
     <w:p>
       <w:pPr>
         <w:pStyle w:val="Heading1"/>
@@ -5826,8 +5837,8 @@
         <w:t xml:space="preserve">. The Genome Analysis Centre, 23 Feb, Norwich, UK</w:t>
       </w:r>
     </w:p>
-    <w:bookmarkEnd w:id="160"/>
-    <w:bookmarkStart w:id="169" w:name="poster-presentations-in-conferences"/>
+    <w:bookmarkEnd w:id="161"/>
+    <w:bookmarkStart w:id="170" w:name="poster-presentations-in-conferences"/>
     <w:p>
       <w:pPr>
         <w:pStyle w:val="Heading1"/>
@@ -5901,7 +5912,7 @@
       <w:r>
         <w:t xml:space="preserve"> </w:t>
       </w:r>
-      <w:hyperlink r:id="rId161">
+      <w:hyperlink r:id="rId162">
         <w:r>
           <w:rPr>
             <w:rStyle w:val="Hyperlink"/>
@@ -5945,7 +5956,7 @@
       <w:r>
         <w:t xml:space="preserve"> </w:t>
       </w:r>
-      <w:hyperlink r:id="rId162">
+      <w:hyperlink r:id="rId163">
         <w:r>
           <w:rPr>
             <w:rStyle w:val="Hyperlink"/>
@@ -5973,7 +5984,7 @@
       <w:r>
         <w:t xml:space="preserve"> </w:t>
       </w:r>
-      <w:hyperlink r:id="rId163">
+      <w:hyperlink r:id="rId164">
         <w:r>
           <w:rPr>
             <w:rStyle w:val="Hyperlink"/>
@@ -6030,7 +6041,7 @@
       <w:r>
         <w:t xml:space="preserve"> </w:t>
       </w:r>
-      <w:hyperlink r:id="rId164">
+      <w:hyperlink r:id="rId165">
         <w:r>
           <w:rPr>
             <w:rStyle w:val="Hyperlink"/>
@@ -6074,7 +6085,7 @@
       <w:r>
         <w:t xml:space="preserve"> </w:t>
       </w:r>
-      <w:hyperlink r:id="rId165">
+      <w:hyperlink r:id="rId166">
         <w:r>
           <w:rPr>
             <w:rStyle w:val="Hyperlink"/>
@@ -6102,7 +6113,7 @@
       <w:r>
         <w:t xml:space="preserve"> </w:t>
       </w:r>
-      <w:hyperlink r:id="rId166">
+      <w:hyperlink r:id="rId167">
         <w:r>
           <w:rPr>
             <w:rStyle w:val="Hyperlink"/>
@@ -6143,7 +6154,7 @@
       <w:r>
         <w:t xml:space="preserve"> </w:t>
       </w:r>
-      <w:hyperlink r:id="rId167">
+      <w:hyperlink r:id="rId168">
         <w:r>
           <w:rPr>
             <w:rStyle w:val="Hyperlink"/>
@@ -6208,7 +6219,7 @@
       <w:r>
         <w:t xml:space="preserve"> </w:t>
       </w:r>
-      <w:hyperlink r:id="rId168">
+      <w:hyperlink r:id="rId169">
         <w:r>
           <w:rPr>
             <w:rStyle w:val="Hyperlink"/>
@@ -6263,7 +6274,7 @@
       <w:r>
         <w:t xml:space="preserve"> </w:t>
       </w:r>
-      <w:hyperlink r:id="rId168">
+      <w:hyperlink r:id="rId169">
         <w:r>
           <w:rPr>
             <w:rStyle w:val="Hyperlink"/>
@@ -6395,7 +6406,7 @@
         <w:t xml:space="preserve">, 25-27 May, Vienna, A</w:t>
       </w:r>
     </w:p>
-    <w:bookmarkEnd w:id="169"/>
+    <w:bookmarkEnd w:id="170"/>
     <w:sectPr>
       <w:footnotePr>
         <w:numRestart w:val="eachSect"/>

</xml_diff>